<commit_message>
actualización README + patrones en memoria
</commit_message>
<xml_diff>
--- a/MEMORIA.docx
+++ b/MEMORIA.docx
@@ -1,528 +1,353 @@
 
 <file path=word/document.xml><?xml version="1.0" encoding="utf-8"?>
-<w:document xmlns:wpc="http://schemas.microsoft.com/office/word/2010/wordprocessingCanvas" xmlns:cx="http://schemas.microsoft.com/office/drawing/2014/chartex" xmlns:cx1="http://schemas.microsoft.com/office/drawing/2015/9/8/chartex" xmlns:cx2="http://schemas.microsoft.com/office/drawing/2015/10/21/chartex" xmlns:cx3="http://schemas.microsoft.com/office/drawing/2016/5/9/chartex" xmlns:cx4="http://schemas.microsoft.com/office/drawing/2016/5/10/chartex" xmlns:cx5="http://schemas.microsoft.com/office/drawing/2016/5/11/chartex" xmlns:cx6="http://schemas.microsoft.com/office/drawing/2016/5/12/chartex" xmlns:cx7="http://schemas.microsoft.com/office/drawing/2016/5/13/chartex" xmlns:cx8="http://schemas.microsoft.com/office/drawing/2016/5/14/chartex" xmlns:mc="http://schemas.openxmlformats.org/markup-compatibility/2006" xmlns:aink="http://schemas.microsoft.com/office/drawing/2016/ink" xmlns:am3d="http://schemas.microsoft.com/office/drawing/2017/model3d" xmlns:o="urn:schemas-microsoft-com:office:office" xmlns:oel="http://schemas.microsoft.com/office/2019/extlst" xmlns:r="http://schemas.openxmlformats.org/officeDocument/2006/relationships" xmlns:m="http://schemas.openxmlformats.org/officeDocument/2006/math" xmlns:v="urn:schemas-microsoft-com:vml" xmlns:wp14="http://schemas.microsoft.com/office/word/2010/wordprocessingDrawing" xmlns:wp="http://schemas.openxmlformats.org/drawingml/2006/wordprocessingDrawing" xmlns:w10="urn:schemas-microsoft-com:office:word" xmlns:w="http://schemas.openxmlformats.org/wordprocessingml/2006/main" xmlns:w14="http://schemas.microsoft.com/office/word/2010/wordml" xmlns:w15="http://schemas.microsoft.com/office/word/2012/wordml" xmlns:w16cex="http://schemas.microsoft.com/office/word/2018/wordml/cex" xmlns:w16cid="http://schemas.microsoft.com/office/word/2016/wordml/cid" xmlns:w16="http://schemas.microsoft.com/office/word/2018/wordml" xmlns:w16du="http://schemas.microsoft.com/office/word/2023/wordml/word16du" xmlns:w16sdtdh="http://schemas.microsoft.com/office/word/2020/wordml/sdtdatahash" xmlns:w16se="http://schemas.microsoft.com/office/word/2015/wordml/symex" xmlns:wpg="http://schemas.microsoft.com/office/word/2010/wordprocessingGroup" xmlns:wpi="http://schemas.microsoft.com/office/word/2010/wordprocessingInk" xmlns:wne="http://schemas.microsoft.com/office/word/2006/wordml" xmlns:wps="http://schemas.microsoft.com/office/word/2010/wordprocessingShape" mc:Ignorable="w14 w15 w16se w16cid w16 w16cex w16sdtdh w16du wp14">
+<w:document xmlns:wpc="http://schemas.microsoft.com/office/word/2010/wordprocessingCanvas" xmlns:cx="http://schemas.microsoft.com/office/drawing/2014/chartex" xmlns:cx1="http://schemas.microsoft.com/office/drawing/2015/9/8/chartex" xmlns:cx2="http://schemas.microsoft.com/office/drawing/2015/10/21/chartex" xmlns:cx3="http://schemas.microsoft.com/office/drawing/2016/5/9/chartex" xmlns:cx4="http://schemas.microsoft.com/office/drawing/2016/5/10/chartex" xmlns:cx5="http://schemas.microsoft.com/office/drawing/2016/5/11/chartex" xmlns:cx6="http://schemas.microsoft.com/office/drawing/2016/5/12/chartex" xmlns:cx7="http://schemas.microsoft.com/office/drawing/2016/5/13/chartex" xmlns:cx8="http://schemas.microsoft.com/office/drawing/2016/5/14/chartex" xmlns:mc="http://schemas.openxmlformats.org/markup-compatibility/2006" xmlns:aink="http://schemas.microsoft.com/office/drawing/2016/ink" xmlns:am3d="http://schemas.microsoft.com/office/drawing/2017/model3d" xmlns:o="urn:schemas-microsoft-com:office:office" xmlns:oel="http://schemas.microsoft.com/office/2019/extlst" xmlns:r="http://schemas.openxmlformats.org/officeDocument/2006/relationships" xmlns:m="http://schemas.openxmlformats.org/officeDocument/2006/math" xmlns:v="urn:schemas-microsoft-com:vml" xmlns:wp14="http://schemas.microsoft.com/office/word/2010/wordprocessingDrawing" xmlns:wp="http://schemas.openxmlformats.org/drawingml/2006/wordprocessingDrawing" xmlns:w10="urn:schemas-microsoft-com:office:word" xmlns:w="http://schemas.openxmlformats.org/wordprocessingml/2006/main" xmlns:w14="http://schemas.microsoft.com/office/word/2010/wordml" xmlns:w15="http://schemas.microsoft.com/office/word/2012/wordml" xmlns:w16cex="http://schemas.microsoft.com/office/word/2018/wordml/cex" xmlns:w16cid="http://schemas.microsoft.com/office/word/2016/wordml/cid" xmlns:w16="http://schemas.microsoft.com/office/word/2018/wordml" xmlns:w16sdtdh="http://schemas.microsoft.com/office/word/2020/wordml/sdtdatahash" xmlns:w16se="http://schemas.microsoft.com/office/word/2015/wordml/symex" xmlns:wpg="http://schemas.microsoft.com/office/word/2010/wordprocessingGroup" xmlns:wpi="http://schemas.microsoft.com/office/word/2010/wordprocessingInk" xmlns:wne="http://schemas.microsoft.com/office/word/2006/wordml" xmlns:wps="http://schemas.microsoft.com/office/word/2010/wordprocessingShape" mc:Ignorable="w14 w15 w16se w16cid w16 w16cex w16sdtdh wp14">
   <w:body>
     <w:p>
-      <w:bookmarkStart w:id="0" w:name="_Int_nUILRDdk"/>
-      <w:r>
-        <w:t>POR HACER:</w:t>
+      <w:pPr>
+        <w:jc w:val="center"/>
+        <w:rPr>
+          <w:b/>
+          <w:bCs/>
+          <w:i/>
+          <w:iCs/>
+          <w:sz w:val="36"/>
+          <w:szCs w:val="36"/>
+          <w:u w:val="single"/>
+        </w:rPr>
+      </w:pPr>
+      <w:r>
+        <w:rPr>
+          <w:b/>
+          <w:bCs/>
+          <w:i/>
+          <w:iCs/>
+          <w:sz w:val="36"/>
+          <w:szCs w:val="36"/>
+          <w:u w:val="single"/>
+        </w:rPr>
+        <w:t>Memoria Grupal</w:t>
+      </w:r>
+      <w:r>
+        <w:rPr>
+          <w:b/>
+          <w:bCs/>
+          <w:i/>
+          <w:iCs/>
+          <w:sz w:val="36"/>
+          <w:szCs w:val="36"/>
+          <w:u w:val="single"/>
+        </w:rPr>
+        <w:t xml:space="preserve"> Práctica IS – Grupo 6</w:t>
+      </w:r>
+    </w:p>
+    <w:p/>
+    <w:p>
+      <w:pPr>
+        <w:rPr>
+          <w:b/>
+          <w:bCs/>
+          <w:i/>
+          <w:iCs/>
+        </w:rPr>
+      </w:pPr>
+      <w:r>
+        <w:rPr>
+          <w:b/>
+          <w:bCs/>
+          <w:i/>
+          <w:iCs/>
+        </w:rPr>
+        <w:t>¿Cómo hemos usado Scrum?</w:t>
+      </w:r>
+    </w:p>
+    <w:p>
+      <w:pPr>
+        <w:rPr>
+          <w:i/>
+          <w:iCs/>
+        </w:rPr>
+      </w:pPr>
+      <w:r>
+        <w:rPr>
+          <w:i/>
+          <w:iCs/>
+        </w:rPr>
+        <w:t>Roles</w:t>
+      </w:r>
+    </w:p>
+    <w:p>
+      <w:pPr>
+        <w:jc w:val="both"/>
+      </w:pPr>
+      <w:r>
+        <w:t>En cuanto a los roles, todos fuimos Desarrolladores, y además Marcos fue el Scrum Master.</w:t>
+      </w:r>
+      <w:r>
+        <w:t xml:space="preserve"> Los Desarrolladores se ocuparon de decidir </w:t>
+      </w:r>
+      <w:r>
+        <w:t xml:space="preserve">de puntuar y elegir las tareas adecuadas antes de cada Sprint, además de realizarlas durante </w:t>
+      </w:r>
+      <w:r>
+        <w:t xml:space="preserve">el transcurso del mismo. </w:t>
+      </w:r>
+    </w:p>
+    <w:p>
+      <w:pPr>
+        <w:rPr>
+          <w:i/>
+          <w:iCs/>
+        </w:rPr>
+      </w:pPr>
+    </w:p>
+    <w:p>
+      <w:pPr>
+        <w:rPr>
+          <w:i/>
+          <w:iCs/>
+        </w:rPr>
+      </w:pPr>
+      <w:r>
+        <w:rPr>
+          <w:i/>
+          <w:iCs/>
+        </w:rPr>
+        <w:t>Aplicación de Scrum y resolución de problemas</w:t>
+      </w:r>
+    </w:p>
+    <w:p>
+      <w:pPr>
+        <w:jc w:val="both"/>
+      </w:pPr>
+      <w:r>
+        <w:t xml:space="preserve">La aplicación del </w:t>
+      </w:r>
+      <w:bookmarkStart w:id="0" w:name="_Int_pV5nxPYY"/>
+      <w:r>
+        <w:t>framework</w:t>
       </w:r>
       <w:bookmarkEnd w:id="0"/>
-    </w:p>
-    <w:p>
-      <w:pPr>
-        <w:pStyle w:val="ListParagraph"/>
-        <w:numPr>
-          <w:ilvl w:val="0"/>
-          <w:numId w:val="1"/>
-        </w:numPr>
-      </w:pPr>
-      <w:r>
-        <w:t xml:space="preserve">Explicación de cómo </w:t>
-      </w:r>
-      <w:r>
-        <w:t>hemos</w:t>
-      </w:r>
-      <w:r>
-        <w:t xml:space="preserve"> usado Scrum</w:t>
-      </w:r>
-      <w:r>
-        <w:t>:</w:t>
-      </w:r>
-    </w:p>
-    <w:p>
-      <w:pPr>
-        <w:pStyle w:val="ListParagraph"/>
-        <w:numPr>
-          <w:ilvl w:val="1"/>
-          <w:numId w:val="1"/>
-        </w:numPr>
-      </w:pPr>
-      <w:r>
-        <w:t>Roles de cada miembro del equipo.</w:t>
-      </w:r>
-    </w:p>
-    <w:p>
-      <w:pPr>
-        <w:pStyle w:val="ListParagraph"/>
-        <w:numPr>
-          <w:ilvl w:val="1"/>
-          <w:numId w:val="1"/>
-        </w:numPr>
-      </w:pPr>
-      <w:r>
-        <w:t>Explicación de cómo se ha puesto en práctica Scrum, describiendo los eventos tal como los hemos puesto en práctica, incluyendo un calendario de eventos y ejemplos de problemas encontrados y como los hemos resuelto, como</w:t>
-      </w:r>
-      <w:r>
-        <w:t xml:space="preserve"> mínimo.</w:t>
-      </w:r>
-    </w:p>
-    <w:p>
-      <w:pPr>
-        <w:pStyle w:val="ListParagraph"/>
-        <w:numPr>
-          <w:ilvl w:val="1"/>
-          <w:numId w:val="1"/>
-        </w:numPr>
-      </w:pPr>
-      <w:r>
-        <w:t>Listado de los artefactos de Scrum.</w:t>
-      </w:r>
-    </w:p>
-    <w:p>
-      <w:pPr>
-        <w:pStyle w:val="ListParagraph"/>
-        <w:numPr>
-          <w:ilvl w:val="0"/>
-          <w:numId w:val="1"/>
-        </w:numPr>
-      </w:pPr>
-      <w:r>
-        <w:t>Enlace al repositorio de código grupal</w:t>
+      <w:r>
+        <w:t xml:space="preserve"> Scrum </w:t>
+      </w:r>
+      <w:r>
+        <w:t>a</w:t>
+      </w:r>
+      <w:r>
+        <w:t xml:space="preserve"> la práctica fue bastante simple. </w:t>
+      </w:r>
+      <w:r>
+        <w:t xml:space="preserve">Para ello, </w:t>
+      </w:r>
+      <w:r>
+        <w:t xml:space="preserve">se emplearon </w:t>
+      </w:r>
+      <w:bookmarkStart w:id="1" w:name="_Int_7kbsNLMi"/>
+      <w:r>
+        <w:t>Sprints</w:t>
+      </w:r>
+      <w:bookmarkEnd w:id="1"/>
+      <w:r>
+        <w:t xml:space="preserve"> semanales donde </w:t>
+      </w:r>
+      <w:r>
+        <w:t xml:space="preserve">se </w:t>
+      </w:r>
+      <w:r>
+        <w:t>realiza</w:t>
+      </w:r>
+      <w:r>
+        <w:t>ban</w:t>
+      </w:r>
+      <w:r>
+        <w:t xml:space="preserve"> una fracción de todas las historias del </w:t>
+      </w:r>
+      <w:bookmarkStart w:id="2" w:name="_Int_WgvXlmhe"/>
+      <w:r>
+        <w:t>Product</w:t>
+      </w:r>
+      <w:bookmarkEnd w:id="2"/>
+      <w:r>
+        <w:t xml:space="preserve"> Backlog</w:t>
+      </w:r>
+      <w:r>
+        <w:t>. Cada viernes lectivo se llevaba a cabo una reunión</w:t>
+      </w:r>
+      <w:r>
+        <w:t xml:space="preserve"> en la que se</w:t>
+      </w:r>
+      <w:r>
+        <w:t xml:space="preserve"> evaluaban los resultados del Sprint anterior, y se </w:t>
+      </w:r>
+      <w:r>
+        <w:t>reflexionaba sobre el trabajo durante el mismo. A continuación, se</w:t>
+      </w:r>
+      <w:r>
+        <w:t xml:space="preserve"> puntuaban y asignaban</w:t>
+      </w:r>
+      <w:r>
+        <w:t xml:space="preserve"> las</w:t>
       </w:r>
       <w:r>
         <w:t xml:space="preserve"> </w:t>
       </w:r>
       <w:r>
-        <w:rPr>
-          <w:rFonts w:ascii="Wingdings" w:eastAsia="Wingdings" w:hAnsi="Wingdings" w:cs="Wingdings"/>
-        </w:rPr>
-        <w:t>à</w:t>
-      </w:r>
-      <w:r>
-        <w:t xml:space="preserve"> </w:t>
+        <w:t>historias</w:t>
+      </w:r>
+      <w:r>
+        <w:t xml:space="preserve"> del próximo Sprint</w:t>
+      </w:r>
+      <w:r>
+        <w:t xml:space="preserve">, y </w:t>
+      </w:r>
+      <w:r>
+        <w:t>durante</w:t>
+      </w:r>
+      <w:r>
+        <w:t xml:space="preserve"> esa semana</w:t>
+      </w:r>
+      <w:r>
+        <w:t>, los desarrolladores las completaban.</w:t>
+      </w:r>
+    </w:p>
+    <w:p>
+      <w:pPr>
+        <w:jc w:val="both"/>
+      </w:pPr>
+      <w:r>
+        <w:t>Siempre que el equipo se topó con algún tipo de duda, problema o conflicto, lo intentó re</w:t>
+      </w:r>
+      <w:r>
+        <w:t xml:space="preserve">solver consultando a las personas adecuadas. Por ejemplo, si alguien tenía una pregunta sobre el funcionamiento de una parte del código que había elaborado otra persona, le preguntaba a ella. </w:t>
+      </w:r>
+      <w:r>
+        <w:t xml:space="preserve">Por otro lado, hubo una ocasión en la que tuvimos que consultar a nuestro profesor sobre problemas técnicos con </w:t>
+      </w:r>
+      <w:r>
+        <w:t>GitHub</w:t>
+      </w:r>
+      <w:r>
+        <w:t>.</w:t>
+      </w:r>
+    </w:p>
+    <w:p>
+      <w:pPr>
+        <w:jc w:val="both"/>
+        <w:rPr>
+          <w:rFonts w:ascii="Calibri" w:eastAsia="Calibri" w:hAnsi="Calibri" w:cs="Calibri"/>
+        </w:rPr>
+      </w:pPr>
+      <w:r>
+        <w:t>En cuanto a los artefactos de Scrum, el</w:t>
+      </w:r>
+      <w:r>
+        <w:rPr>
+          <w:rFonts w:ascii="Calibri" w:eastAsia="Calibri" w:hAnsi="Calibri" w:cs="Calibri"/>
+        </w:rPr>
+        <w:t xml:space="preserve"> Product Backlog fue elaborado por el Product Owner, </w:t>
+      </w:r>
+      <w:r>
+        <w:rPr>
+          <w:rFonts w:ascii="Calibri" w:eastAsia="Calibri" w:hAnsi="Calibri" w:cs="Calibri"/>
+        </w:rPr>
+        <w:t xml:space="preserve">que también proporcionó el Objetivo del Producto. Esto fue clave a la hora de entender </w:t>
+      </w:r>
+      <w:r>
+        <w:rPr>
+          <w:rFonts w:ascii="Calibri" w:eastAsia="Calibri" w:hAnsi="Calibri" w:cs="Calibri"/>
+        </w:rPr>
+        <w:t xml:space="preserve">las </w:t>
+      </w:r>
+      <w:r>
+        <w:rPr>
+          <w:rFonts w:ascii="Calibri" w:eastAsia="Calibri" w:hAnsi="Calibri" w:cs="Calibri"/>
+        </w:rPr>
+        <w:t>historias y tareas. El Sprint Backlog</w:t>
+      </w:r>
+      <w:r>
+        <w:rPr>
+          <w:rFonts w:ascii="Calibri" w:eastAsia="Calibri" w:hAnsi="Calibri" w:cs="Calibri"/>
+        </w:rPr>
+        <w:t xml:space="preserve"> fue elaborado por los desarrolladores a escala semanal y permit</w:t>
+      </w:r>
+      <w:r>
+        <w:rPr>
+          <w:rFonts w:ascii="Calibri" w:eastAsia="Calibri" w:hAnsi="Calibri" w:cs="Calibri"/>
+        </w:rPr>
+        <w:t>i</w:t>
+      </w:r>
+      <w:r>
+        <w:rPr>
+          <w:rFonts w:ascii="Calibri" w:eastAsia="Calibri" w:hAnsi="Calibri" w:cs="Calibri"/>
+        </w:rPr>
+        <w:t xml:space="preserve">ó al </w:t>
+      </w:r>
+      <w:r>
+        <w:rPr>
+          <w:rFonts w:ascii="Calibri" w:eastAsia="Calibri" w:hAnsi="Calibri" w:cs="Calibri"/>
+        </w:rPr>
+        <w:t>equipo</w:t>
+      </w:r>
+      <w:r>
+        <w:rPr>
+          <w:rFonts w:ascii="Calibri" w:eastAsia="Calibri" w:hAnsi="Calibri" w:cs="Calibri"/>
+        </w:rPr>
+        <w:t xml:space="preserve"> avanzar con el proyecto a un</w:t>
+      </w:r>
+      <w:r>
+        <w:rPr>
+          <w:rFonts w:ascii="Calibri" w:eastAsia="Calibri" w:hAnsi="Calibri" w:cs="Calibri"/>
+        </w:rPr>
+        <w:t xml:space="preserve"> ritmo más realista y consistente gracias al Objetivo del Sprint. Por último, los incrementos fueron </w:t>
+      </w:r>
+      <w:r>
+        <w:rPr>
+          <w:rFonts w:ascii="Calibri" w:eastAsia="Calibri" w:hAnsi="Calibri" w:cs="Calibri"/>
+        </w:rPr>
+        <w:t>cada uno de los avances concretos que acercaban el proyecto al Objetivo del Producto</w:t>
+      </w:r>
+      <w:r>
+        <w:rPr>
+          <w:rFonts w:ascii="Calibri" w:eastAsia="Calibri" w:hAnsi="Calibri" w:cs="Calibri"/>
+        </w:rPr>
+        <w:t>, y que fueron testeados individualmente para asegurar su funcionamiento.</w:t>
+      </w:r>
+    </w:p>
+    <w:p>
+      <w:pPr>
+        <w:rPr>
+          <w:rFonts w:ascii="Calibri" w:eastAsia="Calibri" w:hAnsi="Calibri" w:cs="Calibri"/>
+          <w:b/>
+          <w:bCs/>
+          <w:i/>
+          <w:iCs/>
+        </w:rPr>
+      </w:pPr>
+    </w:p>
+    <w:p>
+      <w:pPr>
+        <w:rPr>
+          <w:rFonts w:ascii="Calibri" w:eastAsia="Calibri" w:hAnsi="Calibri" w:cs="Calibri"/>
+          <w:b/>
+          <w:bCs/>
+          <w:i/>
+          <w:iCs/>
+        </w:rPr>
+      </w:pPr>
+      <w:r>
+        <w:rPr>
+          <w:rFonts w:ascii="Calibri" w:eastAsia="Calibri" w:hAnsi="Calibri" w:cs="Calibri"/>
+          <w:b/>
+          <w:bCs/>
+          <w:i/>
+          <w:iCs/>
+        </w:rPr>
+        <w:t>Repositorio (</w:t>
       </w:r>
       <w:hyperlink r:id="rId8">
         <w:r>
           <w:rPr>
-            <w:rStyle w:val="Hyperlink"/>
-          </w:rPr>
-          <w:t>PabloHernandezUDC/practica-is (github.com)</w:t>
-        </w:r>
-      </w:hyperlink>
-    </w:p>
-    <w:p>
-      <w:pPr>
-        <w:pStyle w:val="ListParagraph"/>
-        <w:numPr>
-          <w:ilvl w:val="1"/>
-          <w:numId w:val="1"/>
-        </w:numPr>
-      </w:pPr>
-      <w:r>
-        <w:t>Descripción de cómo hemos gestionado los repositorios (git) individuales y grupal</w:t>
-      </w:r>
-      <w:r>
-        <w:t>.</w:t>
-      </w:r>
-    </w:p>
-    <w:p>
-      <w:pPr>
-        <w:pStyle w:val="ListParagraph"/>
-        <w:numPr>
-          <w:ilvl w:val="1"/>
-          <w:numId w:val="1"/>
-        </w:numPr>
-      </w:pPr>
-      <w:r>
-        <w:t>Flujo y política de creación de ramas</w:t>
-      </w:r>
-      <w:r>
-        <w:t xml:space="preserve"> y g</w:t>
-      </w:r>
-      <w:r>
-        <w:t>estión de los merges para integrar el código de cada miembro.</w:t>
-      </w:r>
-    </w:p>
-    <w:p>
-      <w:pPr>
-        <w:pStyle w:val="ListParagraph"/>
-        <w:numPr>
-          <w:ilvl w:val="1"/>
-          <w:numId w:val="1"/>
-        </w:numPr>
-      </w:pPr>
-      <w:r>
-        <w:t>Política de nombrado de commits</w:t>
-      </w:r>
-    </w:p>
-    <w:p>
-      <w:pPr>
-        <w:pStyle w:val="ListParagraph"/>
-        <w:numPr>
-          <w:ilvl w:val="0"/>
-          <w:numId w:val="1"/>
-        </w:numPr>
-      </w:pPr>
-      <w:r>
-        <w:t>Explicación del código desarrollado, qué hace y cómo lo hace (funcionalidades)</w:t>
-      </w:r>
-      <w:r>
-        <w:t>:</w:t>
-      </w:r>
-    </w:p>
-    <w:p>
-      <w:pPr>
-        <w:pStyle w:val="ListParagraph"/>
-        <w:numPr>
-          <w:ilvl w:val="1"/>
-          <w:numId w:val="1"/>
-        </w:numPr>
-        <w:rPr>
-          <w:color w:val="FF0000"/>
-        </w:rPr>
-      </w:pPr>
-      <w:r>
-        <w:t>Patrones, aspectos de diseño relevantes</w:t>
-      </w:r>
-      <w:r>
-        <w:t xml:space="preserve"> </w:t>
-      </w:r>
-      <w:r>
-        <w:rPr>
-          <w:color w:val="FF0000"/>
-        </w:rPr>
-        <w:t>(*)</w:t>
-      </w:r>
-    </w:p>
-    <w:p>
-      <w:pPr>
-        <w:pStyle w:val="ListParagraph"/>
-        <w:numPr>
-          <w:ilvl w:val="1"/>
-          <w:numId w:val="1"/>
-        </w:numPr>
-      </w:pPr>
-      <w:r>
-        <w:t>Pruebas y planes de pruebas creados.</w:t>
-      </w:r>
-    </w:p>
-    <w:p>
-      <w:pPr>
-        <w:pStyle w:val="ListParagraph"/>
-        <w:numPr>
-          <w:ilvl w:val="1"/>
-          <w:numId w:val="1"/>
-        </w:numPr>
-      </w:pPr>
-      <w:r>
-        <w:t>Guías o normas de estilo utilizadas.</w:t>
-      </w:r>
-    </w:p>
-    <w:p>
-      <w:pPr>
-        <w:pStyle w:val="ListParagraph"/>
-        <w:numPr>
-          <w:ilvl w:val="1"/>
-          <w:numId w:val="1"/>
-        </w:numPr>
-      </w:pPr>
-      <w:r>
-        <w:t>Descripción del proceso de despliegue (qué tendría que hacer el cliente para poder ejecutar la aplicación desarrollada).</w:t>
-      </w:r>
-    </w:p>
-    <w:p>
-      <w:pPr>
-        <w:pStyle w:val="ListParagraph"/>
-        <w:numPr>
-          <w:ilvl w:val="1"/>
-          <w:numId w:val="1"/>
-        </w:numPr>
-      </w:pPr>
-      <w:r>
-        <w:t xml:space="preserve">Manual de usuario </w:t>
-      </w:r>
-      <w:r>
-        <w:rPr>
-          <w:rFonts w:ascii="Wingdings" w:eastAsia="Wingdings" w:hAnsi="Wingdings" w:cs="Wingdings"/>
-        </w:rPr>
-        <w:t>à</w:t>
-      </w:r>
-      <w:r>
-        <w:t xml:space="preserve"> no es necesario porque ya lo vamos a poner en el README del repositorio de código grupal</w:t>
-      </w:r>
-    </w:p>
-    <w:p/>
-    <w:p/>
-    <w:p/>
-    <w:p>
-      <w:pPr>
-        <w:rPr>
-          <w:b/>
-          <w:bCs/>
-          <w:i/>
-          <w:iCs/>
-        </w:rPr>
-      </w:pPr>
-      <w:r>
-        <w:rPr>
-          <w:b/>
-          <w:bCs/>
-          <w:i/>
-          <w:iCs/>
-        </w:rPr>
-        <w:t>¿Cómo hemos usado Scrum?</w:t>
-      </w:r>
-    </w:p>
-    <w:p>
-      <w:pPr>
-        <w:rPr>
-          <w:i/>
-          <w:iCs/>
-        </w:rPr>
-      </w:pPr>
-      <w:r>
-        <w:rPr>
-          <w:i/>
-          <w:iCs/>
-        </w:rPr>
-        <w:t>Roles</w:t>
-      </w:r>
-    </w:p>
-    <w:p>
-      <w:r>
-        <w:t>En cuanto a los roles, todos fuimos Desarrolladores, y además Marcos fue el Scrum Master.</w:t>
-      </w:r>
-      <w:r>
-        <w:t xml:space="preserve"> Los Desarrolladores se ocuparon de decidir </w:t>
-      </w:r>
-      <w:r>
-        <w:t xml:space="preserve">de puntuar y elegir las tareas adecuadas antes de cada Sprint, además de realizarlas durante </w:t>
-      </w:r>
-      <w:r>
-        <w:t xml:space="preserve">el transcurso del mismo. </w:t>
-      </w:r>
-    </w:p>
-    <w:p>
-      <w:pPr>
-        <w:rPr>
-          <w:i/>
-          <w:iCs/>
-        </w:rPr>
-      </w:pPr>
-      <w:r>
-        <w:rPr>
-          <w:i/>
-          <w:iCs/>
-        </w:rPr>
-        <w:t>Aplicación de Scrum y resolución de problemas</w:t>
-      </w:r>
-    </w:p>
-    <w:p>
-      <w:r>
-        <w:t xml:space="preserve">La aplicación del </w:t>
-      </w:r>
-      <w:bookmarkStart w:id="1" w:name="_Int_pV5nxPYY"/>
-      <w:r>
-        <w:t>framework</w:t>
-      </w:r>
-      <w:bookmarkEnd w:id="1"/>
-      <w:r>
-        <w:t xml:space="preserve"> Scrum </w:t>
-      </w:r>
-      <w:r>
-        <w:t>a</w:t>
-      </w:r>
-      <w:r>
-        <w:t xml:space="preserve"> la práctica fue bastante simple. </w:t>
-      </w:r>
-      <w:r>
-        <w:t xml:space="preserve">Para ello, </w:t>
-      </w:r>
-      <w:r>
-        <w:t xml:space="preserve">se emplearon </w:t>
-      </w:r>
-      <w:bookmarkStart w:id="2" w:name="_Int_7kbsNLMi"/>
-      <w:r>
-        <w:t>Sprints</w:t>
-      </w:r>
-      <w:bookmarkEnd w:id="2"/>
-      <w:r>
-        <w:t xml:space="preserve"> semanales donde </w:t>
-      </w:r>
-      <w:r>
-        <w:t xml:space="preserve">se </w:t>
-      </w:r>
-      <w:r>
-        <w:t>realiza</w:t>
-      </w:r>
-      <w:r>
-        <w:t>ban</w:t>
-      </w:r>
-      <w:r>
-        <w:t xml:space="preserve"> una fracción de todas las historias del </w:t>
-      </w:r>
-      <w:bookmarkStart w:id="3" w:name="_Int_WgvXlmhe"/>
-      <w:r>
-        <w:t>Product</w:t>
-      </w:r>
-      <w:bookmarkEnd w:id="3"/>
-      <w:r>
-        <w:t xml:space="preserve"> Backlog</w:t>
-      </w:r>
-      <w:r>
-        <w:t>. Cada viernes lectivo se llevaba a cabo una reunión</w:t>
-      </w:r>
-      <w:r>
-        <w:t xml:space="preserve"> en la que se</w:t>
-      </w:r>
-      <w:r>
-        <w:t xml:space="preserve"> evaluaban los resultados del Sprint anterior, y se </w:t>
-      </w:r>
-      <w:r>
-        <w:t>reflexionaba sobre el trabajo durante el mismo. A continuación, se</w:t>
-      </w:r>
-      <w:r>
-        <w:t xml:space="preserve"> puntuaban y asignaban</w:t>
-      </w:r>
-      <w:r>
-        <w:t xml:space="preserve"> las</w:t>
-      </w:r>
-      <w:r>
-        <w:t xml:space="preserve"> </w:t>
-      </w:r>
-      <w:r>
-        <w:t>historias</w:t>
-      </w:r>
-      <w:r>
-        <w:t xml:space="preserve"> del próximo Sprint</w:t>
-      </w:r>
-      <w:r>
-        <w:t xml:space="preserve">, y </w:t>
-      </w:r>
-      <w:r>
-        <w:t>durante</w:t>
-      </w:r>
-      <w:r>
-        <w:t xml:space="preserve"> esa semana</w:t>
-      </w:r>
-      <w:r>
-        <w:t>, los desarrolladores las completaban.</w:t>
-      </w:r>
-    </w:p>
-    <w:p>
-      <w:r>
-        <w:t>Siempre que el equipo se topó con algún tipo de duda, problema o conflicto, lo intentó re</w:t>
-      </w:r>
-      <w:r>
-        <w:t xml:space="preserve">solver consultando a las personas adecuadas. Por ejemplo, si alguien tenía una pregunta sobre el funcionamiento de una parte del código que había elaborado otra persona, le preguntaba a ella. </w:t>
-      </w:r>
-      <w:r>
-        <w:t xml:space="preserve">Por otro lado, hubo una ocasión en la que tuvimos que consultar a nuestro profesor sobre problemas técnicos con </w:t>
-      </w:r>
-      <w:r>
-        <w:t>GitHub</w:t>
-      </w:r>
-      <w:r>
-        <w:t>.</w:t>
-      </w:r>
-    </w:p>
-    <w:p>
-      <w:pPr>
-        <w:rPr>
-          <w:rFonts w:ascii="Calibri" w:eastAsia="Calibri" w:hAnsi="Calibri" w:cs="Calibri"/>
-        </w:rPr>
-      </w:pPr>
-      <w:r>
-        <w:t>En cuanto a los artefactos de Scrum, el</w:t>
-      </w:r>
-      <w:r>
-        <w:rPr>
-          <w:rFonts w:ascii="Calibri" w:eastAsia="Calibri" w:hAnsi="Calibri" w:cs="Calibri"/>
-        </w:rPr>
-        <w:t xml:space="preserve"> Product Backlog fue elaborado por el Product Owner, </w:t>
-      </w:r>
-      <w:r>
-        <w:rPr>
-          <w:rFonts w:ascii="Calibri" w:eastAsia="Calibri" w:hAnsi="Calibri" w:cs="Calibri"/>
-        </w:rPr>
-        <w:t xml:space="preserve">que también proporcionó el Objetivo del Producto. Esto fue clave a la hora de entender </w:t>
-      </w:r>
-      <w:r>
-        <w:rPr>
-          <w:rFonts w:ascii="Calibri" w:eastAsia="Calibri" w:hAnsi="Calibri" w:cs="Calibri"/>
-        </w:rPr>
-        <w:t xml:space="preserve">las </w:t>
-      </w:r>
-      <w:r>
-        <w:rPr>
-          <w:rFonts w:ascii="Calibri" w:eastAsia="Calibri" w:hAnsi="Calibri" w:cs="Calibri"/>
-        </w:rPr>
-        <w:t>historias y tareas. El Sprint Backlog</w:t>
-      </w:r>
-      <w:r>
-        <w:rPr>
-          <w:rFonts w:ascii="Calibri" w:eastAsia="Calibri" w:hAnsi="Calibri" w:cs="Calibri"/>
-        </w:rPr>
-        <w:t xml:space="preserve"> fue elaborado por los desarrolladores a escala semanal y permit</w:t>
-      </w:r>
-      <w:r>
-        <w:rPr>
-          <w:rFonts w:ascii="Calibri" w:eastAsia="Calibri" w:hAnsi="Calibri" w:cs="Calibri"/>
-        </w:rPr>
-        <w:t>i</w:t>
-      </w:r>
-      <w:r>
-        <w:rPr>
-          <w:rFonts w:ascii="Calibri" w:eastAsia="Calibri" w:hAnsi="Calibri" w:cs="Calibri"/>
-        </w:rPr>
-        <w:t xml:space="preserve">ó al </w:t>
-      </w:r>
-      <w:r>
-        <w:rPr>
-          <w:rFonts w:ascii="Calibri" w:eastAsia="Calibri" w:hAnsi="Calibri" w:cs="Calibri"/>
-        </w:rPr>
-        <w:t>equipo</w:t>
-      </w:r>
-      <w:r>
-        <w:rPr>
-          <w:rFonts w:ascii="Calibri" w:eastAsia="Calibri" w:hAnsi="Calibri" w:cs="Calibri"/>
-        </w:rPr>
-        <w:t xml:space="preserve"> avanzar con el proyecto a un</w:t>
-      </w:r>
-      <w:r>
-        <w:rPr>
-          <w:rFonts w:ascii="Calibri" w:eastAsia="Calibri" w:hAnsi="Calibri" w:cs="Calibri"/>
-        </w:rPr>
-        <w:t xml:space="preserve"> ritmo más realista y consistente gracias al Objetivo del Sprint. Por último, los incrementos fueron </w:t>
-      </w:r>
-      <w:r>
-        <w:rPr>
-          <w:rFonts w:ascii="Calibri" w:eastAsia="Calibri" w:hAnsi="Calibri" w:cs="Calibri"/>
-        </w:rPr>
-        <w:t>cada uno de los avances concretos que acercaban el proyecto al Objetivo del Producto</w:t>
-      </w:r>
-      <w:r>
-        <w:rPr>
-          <w:rFonts w:ascii="Calibri" w:eastAsia="Calibri" w:hAnsi="Calibri" w:cs="Calibri"/>
-        </w:rPr>
-        <w:t>, y que fueron testeados individualmente para asegurar su funcionamiento.</w:t>
-      </w:r>
-    </w:p>
-    <w:p>
-      <w:pPr>
-        <w:rPr>
-          <w:rFonts w:ascii="Calibri" w:eastAsia="Calibri" w:hAnsi="Calibri" w:cs="Calibri"/>
-          <w:b/>
-          <w:bCs/>
-          <w:i/>
-          <w:iCs/>
-        </w:rPr>
-      </w:pPr>
-      <w:r>
-        <w:rPr>
-          <w:rFonts w:ascii="Calibri" w:eastAsia="Calibri" w:hAnsi="Calibri" w:cs="Calibri"/>
-          <w:b/>
-          <w:bCs/>
-          <w:i/>
-          <w:iCs/>
-        </w:rPr>
-        <w:t>Repositorio (</w:t>
-      </w:r>
-      <w:hyperlink r:id="rId9">
-        <w:r>
-          <w:rPr>
-            <w:rStyle w:val="Hyperlink"/>
+            <w:rStyle w:val="Hipervnculo"/>
             <w:rFonts w:ascii="Calibri" w:eastAsia="Calibri" w:hAnsi="Calibri" w:cs="Calibri"/>
             <w:b/>
             <w:bCs/>
@@ -562,6 +387,7 @@
     </w:p>
     <w:p>
       <w:pPr>
+        <w:jc w:val="both"/>
         <w:rPr>
           <w:rFonts w:ascii="Calibri" w:eastAsia="Calibri" w:hAnsi="Calibri" w:cs="Calibri"/>
         </w:rPr>
@@ -587,6 +413,15 @@
           <w:iCs/>
         </w:rPr>
       </w:pPr>
+    </w:p>
+    <w:p>
+      <w:pPr>
+        <w:rPr>
+          <w:rFonts w:ascii="Calibri" w:eastAsia="Calibri" w:hAnsi="Calibri" w:cs="Calibri"/>
+          <w:i/>
+          <w:iCs/>
+        </w:rPr>
+      </w:pPr>
       <w:r>
         <w:rPr>
           <w:rFonts w:ascii="Calibri" w:eastAsia="Calibri" w:hAnsi="Calibri" w:cs="Calibri"/>
@@ -595,9 +430,18 @@
         </w:rPr>
         <w:t>Ramas</w:t>
       </w:r>
-    </w:p>
-    <w:p>
-      <w:pPr>
+      <w:r>
+        <w:rPr>
+          <w:rFonts w:ascii="Calibri" w:eastAsia="Calibri" w:hAnsi="Calibri" w:cs="Calibri"/>
+          <w:i/>
+          <w:iCs/>
+        </w:rPr>
+        <w:t xml:space="preserve"> y conflictos de merge</w:t>
+      </w:r>
+    </w:p>
+    <w:p>
+      <w:pPr>
+        <w:jc w:val="both"/>
         <w:rPr>
           <w:rFonts w:ascii="Calibri" w:eastAsia="Calibri" w:hAnsi="Calibri" w:cs="Calibri"/>
         </w:rPr>
@@ -658,134 +502,208 @@
         <w:rPr>
           <w:rFonts w:ascii="Calibri" w:eastAsia="Calibri" w:hAnsi="Calibri" w:cs="Calibri"/>
         </w:rPr>
-        <w:t xml:space="preserve"> Cada uno debía asegurarse de trabajar sobre código que estuviese al día</w:t>
-      </w:r>
-      <w:r>
-        <w:rPr>
-          <w:rFonts w:ascii="Calibri" w:eastAsia="Calibri" w:hAnsi="Calibri" w:cs="Calibri"/>
-        </w:rPr>
-        <w:t>. R</w:t>
-      </w:r>
-      <w:r>
-        <w:rPr>
-          <w:rFonts w:ascii="Calibri" w:eastAsia="Calibri" w:hAnsi="Calibri" w:cs="Calibri"/>
-        </w:rPr>
-        <w:t xml:space="preserve">esolver los conflictos que se le </w:t>
-      </w:r>
-      <w:r>
-        <w:rPr>
-          <w:rFonts w:ascii="Calibri" w:eastAsia="Calibri" w:hAnsi="Calibri" w:cs="Calibri"/>
-        </w:rPr>
-        <w:t xml:space="preserve">pudiesen </w:t>
-      </w:r>
-      <w:r>
-        <w:rPr>
-          <w:rFonts w:ascii="Calibri" w:eastAsia="Calibri" w:hAnsi="Calibri" w:cs="Calibri"/>
-        </w:rPr>
-        <w:t xml:space="preserve">presentar al </w:t>
-      </w:r>
-      <w:r>
-        <w:rPr>
-          <w:rFonts w:ascii="Calibri" w:eastAsia="Calibri" w:hAnsi="Calibri" w:cs="Calibri"/>
-        </w:rPr>
-        <w:t>fusionar (hacer “</w:t>
-      </w:r>
-      <w:bookmarkStart w:id="4" w:name="_Int_UUiZ11nZ"/>
-      <w:r>
-        <w:rPr>
-          <w:rFonts w:ascii="Calibri" w:eastAsia="Calibri" w:hAnsi="Calibri" w:cs="Calibri"/>
-        </w:rPr>
-        <w:t>merge</w:t>
+        <w:t xml:space="preserve"> </w:t>
+      </w:r>
+      <w:r>
+        <w:rPr>
+          <w:rFonts w:ascii="Calibri" w:eastAsia="Calibri" w:hAnsi="Calibri" w:cs="Calibri"/>
+        </w:rPr>
+        <w:lastRenderedPageBreak/>
+        <w:t>R</w:t>
+      </w:r>
+      <w:r>
+        <w:rPr>
+          <w:rFonts w:ascii="Calibri" w:eastAsia="Calibri" w:hAnsi="Calibri" w:cs="Calibri"/>
+        </w:rPr>
+        <w:t xml:space="preserve">esolver los conflictos </w:t>
+      </w:r>
+      <w:r>
+        <w:rPr>
+          <w:rFonts w:ascii="Calibri" w:eastAsia="Calibri" w:hAnsi="Calibri" w:cs="Calibri"/>
+        </w:rPr>
+        <w:t xml:space="preserve">de </w:t>
+      </w:r>
+      <w:r>
+        <w:rPr>
+          <w:rFonts w:ascii="Calibri" w:eastAsia="Calibri" w:hAnsi="Calibri" w:cs="Calibri"/>
+          <w:i/>
+          <w:iCs/>
+        </w:rPr>
+        <w:t xml:space="preserve">merge </w:t>
+      </w:r>
+      <w:r>
+        <w:rPr>
+          <w:rFonts w:ascii="Calibri" w:eastAsia="Calibri" w:hAnsi="Calibri" w:cs="Calibri"/>
+        </w:rPr>
+        <w:t xml:space="preserve">en </w:t>
+      </w:r>
+      <w:r>
+        <w:rPr>
+          <w:rFonts w:ascii="Calibri" w:eastAsia="Calibri" w:hAnsi="Calibri" w:cs="Calibri"/>
+          <w:i/>
+          <w:iCs/>
+        </w:rPr>
+        <w:t xml:space="preserve">main </w:t>
+      </w:r>
+      <w:r>
+        <w:rPr>
+          <w:rFonts w:ascii="Calibri" w:eastAsia="Calibri" w:hAnsi="Calibri" w:cs="Calibri"/>
+        </w:rPr>
+        <w:t>era responsabilidad del desarrollador que estuviese incorporando sus cambios</w:t>
+      </w:r>
+      <w:r>
+        <w:rPr>
+          <w:rFonts w:ascii="Calibri" w:eastAsia="Calibri" w:hAnsi="Calibri" w:cs="Calibri"/>
+        </w:rPr>
+        <w:t>, y por eso era importante trabajar sobre código que estuviese al día.</w:t>
+      </w:r>
+    </w:p>
+    <w:p>
+      <w:pPr>
+        <w:rPr>
+          <w:rFonts w:ascii="Calibri" w:eastAsia="Calibri" w:hAnsi="Calibri" w:cs="Calibri"/>
+          <w:i/>
+          <w:iCs/>
+        </w:rPr>
+      </w:pPr>
+    </w:p>
+    <w:p>
+      <w:pPr>
+        <w:rPr>
+          <w:rFonts w:ascii="Calibri" w:eastAsia="Calibri" w:hAnsi="Calibri" w:cs="Calibri"/>
+          <w:i/>
+          <w:iCs/>
+        </w:rPr>
+      </w:pPr>
+      <w:r>
+        <w:rPr>
+          <w:rFonts w:ascii="Calibri" w:eastAsia="Calibri" w:hAnsi="Calibri" w:cs="Calibri"/>
+          <w:i/>
+          <w:iCs/>
+        </w:rPr>
+        <w:t>Nombrado de commits</w:t>
+      </w:r>
+    </w:p>
+    <w:p>
+      <w:pPr>
+        <w:jc w:val="both"/>
+        <w:rPr>
+          <w:rFonts w:ascii="Calibri" w:eastAsia="Calibri" w:hAnsi="Calibri" w:cs="Calibri"/>
+        </w:rPr>
+      </w:pPr>
+      <w:r>
+        <w:rPr>
+          <w:rFonts w:ascii="Calibri" w:eastAsia="Calibri" w:hAnsi="Calibri" w:cs="Calibri"/>
+        </w:rPr>
+        <w:t xml:space="preserve">En cuanto al nombrado de </w:t>
+      </w:r>
+      <w:bookmarkStart w:id="3" w:name="_Int_c6dtF9qg"/>
+      <w:r>
+        <w:rPr>
+          <w:rFonts w:ascii="Calibri" w:eastAsia="Calibri" w:hAnsi="Calibri" w:cs="Calibri"/>
+        </w:rPr>
+        <w:t>commits</w:t>
+      </w:r>
+      <w:bookmarkEnd w:id="3"/>
+      <w:r>
+        <w:rPr>
+          <w:rFonts w:ascii="Calibri" w:eastAsia="Calibri" w:hAnsi="Calibri" w:cs="Calibri"/>
+        </w:rPr>
+        <w:t xml:space="preserve">, no se disponía de una política concreta. La única regla era intentar describir brevemente el contenido del </w:t>
+      </w:r>
+      <w:bookmarkStart w:id="4" w:name="_Int_D1hIsHpW"/>
+      <w:r>
+        <w:rPr>
+          <w:rFonts w:ascii="Calibri" w:eastAsia="Calibri" w:hAnsi="Calibri" w:cs="Calibri"/>
+        </w:rPr>
+        <w:t>commit</w:t>
       </w:r>
       <w:bookmarkEnd w:id="4"/>
       <w:r>
         <w:rPr>
           <w:rFonts w:ascii="Calibri" w:eastAsia="Calibri" w:hAnsi="Calibri" w:cs="Calibri"/>
         </w:rPr>
-        <w:t xml:space="preserve">”) </w:t>
-      </w:r>
-      <w:r>
-        <w:rPr>
-          <w:rFonts w:ascii="Calibri" w:eastAsia="Calibri" w:hAnsi="Calibri" w:cs="Calibri"/>
-        </w:rPr>
-        <w:t xml:space="preserve">sus avances </w:t>
-      </w:r>
-      <w:r>
-        <w:rPr>
-          <w:rFonts w:ascii="Calibri" w:eastAsia="Calibri" w:hAnsi="Calibri" w:cs="Calibri"/>
-        </w:rPr>
-        <w:t>con</w:t>
-      </w:r>
-      <w:r>
-        <w:rPr>
-          <w:rFonts w:ascii="Calibri" w:eastAsia="Calibri" w:hAnsi="Calibri" w:cs="Calibri"/>
-        </w:rPr>
-        <w:t xml:space="preserve"> </w:t>
-      </w:r>
-      <w:r>
-        <w:rPr>
-          <w:rFonts w:ascii="Calibri" w:eastAsia="Calibri" w:hAnsi="Calibri" w:cs="Calibri"/>
-          <w:i/>
-          <w:iCs/>
-        </w:rPr>
-        <w:t>main</w:t>
-      </w:r>
-      <w:r>
-        <w:rPr>
-          <w:rFonts w:ascii="Calibri" w:eastAsia="Calibri" w:hAnsi="Calibri" w:cs="Calibri"/>
-        </w:rPr>
-        <w:t>.</w:t>
-      </w:r>
-    </w:p>
-    <w:p/>
-    <w:p/>
-    <w:p/>
-    <w:p/>
-    <w:p>
-      <w:pPr>
-        <w:rPr>
-          <w:color w:val="FF0000"/>
-        </w:rPr>
-      </w:pPr>
-      <w:r>
-        <w:rPr>
-          <w:color w:val="FF0000"/>
-        </w:rPr>
-        <w:t>(*)</w:t>
-      </w:r>
-    </w:p>
-    <w:p>
-      <w:pPr>
-        <w:jc w:val="center"/>
+        <w:t xml:space="preserve"> en el mensaje, pero nada más.</w:t>
+      </w:r>
+    </w:p>
+    <w:p>
+      <w:pPr>
         <w:rPr>
           <w:b/>
           <w:bCs/>
-          <w:sz w:val="2"/>
-          <w:szCs w:val="2"/>
-        </w:rPr>
-      </w:pPr>
+          <w:i/>
+          <w:iCs/>
+        </w:rPr>
+      </w:pPr>
+    </w:p>
+    <w:p>
+      <w:pPr>
+        <w:rPr>
+          <w:b/>
+          <w:bCs/>
+          <w:i/>
+          <w:iCs/>
+        </w:rPr>
+      </w:pPr>
+      <w:r>
+        <w:rPr>
+          <w:b/>
+          <w:bCs/>
+          <w:i/>
+          <w:iCs/>
+        </w:rPr>
+        <w:t>Explicación del código</w:t>
+      </w:r>
+    </w:p>
+    <w:p>
+      <w:pPr>
+        <w:rPr>
+          <w:i/>
+          <w:iCs/>
+        </w:rPr>
+      </w:pPr>
+      <w:r>
+        <w:rPr>
+          <w:i/>
+          <w:iCs/>
+        </w:rPr>
+        <w:t>Patrones/aspectos de diseño</w:t>
+      </w:r>
+    </w:p>
+    <w:p>
+      <w:pPr>
+        <w:jc w:val="both"/>
+      </w:pPr>
+      <w:r>
+        <w:t xml:space="preserve">Realizamos una búsqueda en todo </w:t>
+      </w:r>
+      <w:r>
+        <w:t>el código que implementamos para identificar patrones de diseño, a partir de la cual obtuvimos la siguiente tabla:</w:t>
+      </w:r>
     </w:p>
     <w:tbl>
       <w:tblPr>
-        <w:tblStyle w:val="TableGrid"/>
-        <w:tblW w:w="11625" w:type="dxa"/>
-        <w:tblInd w:w="-1565" w:type="dxa"/>
+        <w:tblStyle w:val="Tablaconcuadrcula"/>
+        <w:tblW w:w="8505" w:type="dxa"/>
+        <w:tblInd w:w="-5" w:type="dxa"/>
+        <w:tblLayout w:type="fixed"/>
         <w:tblLook w:val="04A0" w:firstRow="1" w:lastRow="0" w:firstColumn="1" w:lastColumn="0" w:noHBand="0" w:noVBand="1"/>
       </w:tblPr>
       <w:tblGrid>
-        <w:gridCol w:w="1662"/>
-        <w:gridCol w:w="3442"/>
-        <w:gridCol w:w="3402"/>
-        <w:gridCol w:w="3119"/>
+        <w:gridCol w:w="1418"/>
+        <w:gridCol w:w="2126"/>
+        <w:gridCol w:w="2552"/>
+        <w:gridCol w:w="2409"/>
       </w:tblGrid>
       <w:tr>
         <w:tc>
           <w:tcPr>
-            <w:tcW w:w="1662" w:type="dxa"/>
+            <w:tcW w:w="1418" w:type="dxa"/>
+            <w:vAlign w:val="center"/>
           </w:tcPr>
           <w:p>
             <w:pPr>
-              <w:jc w:val="both"/>
+              <w:jc w:val="center"/>
               <w:rPr>
                 <w:sz w:val="20"/>
                 <w:szCs w:val="20"/>
@@ -795,7 +713,8 @@
         </w:tc>
         <w:tc>
           <w:tcPr>
-            <w:tcW w:w="3442" w:type="dxa"/>
+            <w:tcW w:w="2126" w:type="dxa"/>
+            <w:vAlign w:val="center"/>
           </w:tcPr>
           <w:p>
             <w:pPr>
@@ -818,7 +737,8 @@
         </w:tc>
         <w:tc>
           <w:tcPr>
-            <w:tcW w:w="3402" w:type="dxa"/>
+            <w:tcW w:w="2552" w:type="dxa"/>
+            <w:vAlign w:val="center"/>
           </w:tcPr>
           <w:p>
             <w:pPr>
@@ -841,7 +761,8 @@
         </w:tc>
         <w:tc>
           <w:tcPr>
-            <w:tcW w:w="3119" w:type="dxa"/>
+            <w:tcW w:w="2409" w:type="dxa"/>
+            <w:vAlign w:val="center"/>
           </w:tcPr>
           <w:p>
             <w:pPr>
@@ -866,11 +787,12 @@
       <w:tr>
         <w:tc>
           <w:tcPr>
-            <w:tcW w:w="1662" w:type="dxa"/>
+            <w:tcW w:w="1418" w:type="dxa"/>
+            <w:vAlign w:val="center"/>
           </w:tcPr>
           <w:p>
             <w:pPr>
-              <w:jc w:val="both"/>
+              <w:jc w:val="center"/>
               <w:rPr>
                 <w:i/>
                 <w:iCs/>
@@ -891,19 +813,21 @@
         </w:tc>
         <w:tc>
           <w:tcPr>
-            <w:tcW w:w="3442" w:type="dxa"/>
+            <w:tcW w:w="2126" w:type="dxa"/>
+            <w:vAlign w:val="center"/>
           </w:tcPr>
           <w:p>
             <w:pPr>
-              <w:rPr>
-                <w:sz w:val="20"/>
-                <w:szCs w:val="20"/>
+              <w:jc w:val="both"/>
+              <w:rPr>
+                <w:sz w:val="16"/>
+                <w:szCs w:val="16"/>
               </w:rPr>
             </w:pPr>
             <w:r>
               <w:rPr>
-                <w:sz w:val="20"/>
-                <w:szCs w:val="20"/>
+                <w:sz w:val="16"/>
+                <w:szCs w:val="16"/>
               </w:rPr>
               <w:t>No presenta patrones creacionales.</w:t>
             </w:r>
@@ -911,19 +835,21 @@
         </w:tc>
         <w:tc>
           <w:tcPr>
-            <w:tcW w:w="3402" w:type="dxa"/>
+            <w:tcW w:w="2552" w:type="dxa"/>
+            <w:vAlign w:val="center"/>
           </w:tcPr>
           <w:p>
             <w:pPr>
-              <w:rPr>
-                <w:sz w:val="20"/>
-                <w:szCs w:val="20"/>
+              <w:jc w:val="both"/>
+              <w:rPr>
+                <w:sz w:val="16"/>
+                <w:szCs w:val="16"/>
               </w:rPr>
             </w:pPr>
             <w:r>
               <w:rPr>
-                <w:sz w:val="20"/>
-                <w:szCs w:val="20"/>
+                <w:sz w:val="16"/>
+                <w:szCs w:val="16"/>
               </w:rPr>
               <w:t>Facade no se implementa explícitamente, pero la clase proporciona métodos simples para acceder y modificar atributos, lo que se asemeja al objetivo del patrón.</w:t>
             </w:r>
@@ -931,19 +857,21 @@
         </w:tc>
         <w:tc>
           <w:tcPr>
-            <w:tcW w:w="3119" w:type="dxa"/>
+            <w:tcW w:w="2409" w:type="dxa"/>
+            <w:vAlign w:val="center"/>
           </w:tcPr>
           <w:p>
             <w:pPr>
-              <w:rPr>
-                <w:sz w:val="20"/>
-                <w:szCs w:val="20"/>
+              <w:jc w:val="both"/>
+              <w:rPr>
+                <w:sz w:val="16"/>
+                <w:szCs w:val="16"/>
               </w:rPr>
             </w:pPr>
             <w:r>
               <w:rPr>
-                <w:sz w:val="20"/>
-                <w:szCs w:val="20"/>
+                <w:sz w:val="16"/>
+                <w:szCs w:val="16"/>
               </w:rPr>
               <w:t>No presenta patrones de comportamiento.</w:t>
             </w:r>
@@ -953,11 +881,12 @@
       <w:tr>
         <w:tc>
           <w:tcPr>
-            <w:tcW w:w="1662" w:type="dxa"/>
+            <w:tcW w:w="1418" w:type="dxa"/>
+            <w:vAlign w:val="center"/>
           </w:tcPr>
           <w:p>
             <w:pPr>
-              <w:jc w:val="both"/>
+              <w:jc w:val="center"/>
               <w:rPr>
                 <w:i/>
                 <w:iCs/>
@@ -978,19 +907,21 @@
         </w:tc>
         <w:tc>
           <w:tcPr>
-            <w:tcW w:w="3442" w:type="dxa"/>
+            <w:tcW w:w="2126" w:type="dxa"/>
+            <w:vAlign w:val="center"/>
           </w:tcPr>
           <w:p>
             <w:pPr>
-              <w:rPr>
-                <w:sz w:val="20"/>
-                <w:szCs w:val="20"/>
+              <w:jc w:val="both"/>
+              <w:rPr>
+                <w:sz w:val="16"/>
+                <w:szCs w:val="16"/>
               </w:rPr>
             </w:pPr>
             <w:r>
               <w:rPr>
-                <w:sz w:val="20"/>
-                <w:szCs w:val="20"/>
+                <w:sz w:val="16"/>
+                <w:szCs w:val="16"/>
               </w:rPr>
               <w:t>No presenta patrones creacionales.</w:t>
             </w:r>
@@ -998,19 +929,21 @@
         </w:tc>
         <w:tc>
           <w:tcPr>
-            <w:tcW w:w="3402" w:type="dxa"/>
+            <w:tcW w:w="2552" w:type="dxa"/>
+            <w:vAlign w:val="center"/>
           </w:tcPr>
           <w:p>
             <w:pPr>
-              <w:rPr>
-                <w:sz w:val="20"/>
-                <w:szCs w:val="20"/>
+              <w:jc w:val="both"/>
+              <w:rPr>
+                <w:sz w:val="16"/>
+                <w:szCs w:val="16"/>
               </w:rPr>
             </w:pPr>
             <w:r>
               <w:rPr>
-                <w:sz w:val="20"/>
-                <w:szCs w:val="20"/>
+                <w:sz w:val="16"/>
+                <w:szCs w:val="16"/>
               </w:rPr>
               <w:t>Las librerías pandas y tkinter proporcionan funcionalidades que coinciden con el patrón Facade.</w:t>
             </w:r>
@@ -1018,19 +951,21 @@
         </w:tc>
         <w:tc>
           <w:tcPr>
-            <w:tcW w:w="3119" w:type="dxa"/>
+            <w:tcW w:w="2409" w:type="dxa"/>
+            <w:vAlign w:val="center"/>
           </w:tcPr>
           <w:p>
             <w:pPr>
-              <w:rPr>
-                <w:sz w:val="20"/>
-                <w:szCs w:val="20"/>
+              <w:jc w:val="both"/>
+              <w:rPr>
+                <w:sz w:val="16"/>
+                <w:szCs w:val="16"/>
               </w:rPr>
             </w:pPr>
             <w:r>
               <w:rPr>
-                <w:sz w:val="20"/>
-                <w:szCs w:val="20"/>
+                <w:sz w:val="16"/>
+                <w:szCs w:val="16"/>
               </w:rPr>
               <w:t>En el bucle for dentro de la función getColumns() se recorren las columnas de un DataFrame, lo que refleja ciertos aspectos del patrón Iterator. En la función createColumns() hay una observación de eventos en la interfaz gráfica que desencadena una acción al hacer click en un botón, lo que se asemeja al patrón Observer.</w:t>
             </w:r>
@@ -1040,11 +975,12 @@
       <w:tr>
         <w:tc>
           <w:tcPr>
-            <w:tcW w:w="1662" w:type="dxa"/>
+            <w:tcW w:w="1418" w:type="dxa"/>
+            <w:vAlign w:val="center"/>
           </w:tcPr>
           <w:p>
             <w:pPr>
-              <w:jc w:val="both"/>
+              <w:jc w:val="center"/>
               <w:rPr>
                 <w:i/>
                 <w:iCs/>
@@ -1065,19 +1001,21 @@
         </w:tc>
         <w:tc>
           <w:tcPr>
-            <w:tcW w:w="3442" w:type="dxa"/>
+            <w:tcW w:w="2126" w:type="dxa"/>
+            <w:vAlign w:val="center"/>
           </w:tcPr>
           <w:p>
             <w:pPr>
-              <w:rPr>
-                <w:sz w:val="20"/>
-                <w:szCs w:val="20"/>
+              <w:jc w:val="both"/>
+              <w:rPr>
+                <w:sz w:val="16"/>
+                <w:szCs w:val="16"/>
               </w:rPr>
             </w:pPr>
             <w:r>
               <w:rPr>
-                <w:sz w:val="20"/>
-                <w:szCs w:val="20"/>
+                <w:sz w:val="16"/>
+                <w:szCs w:val="16"/>
               </w:rPr>
               <w:t>Factory Method no está directamente presente, pero la función readFile() y loadModelFromPickleObject() de los módulos dataOp y modelOp respectivamente podrían ser considerados métodos de fábrica si internamente crean y devuelven objetos de manera específica según ciertos parámetros.</w:t>
             </w:r>
@@ -1085,19 +1023,21 @@
         </w:tc>
         <w:tc>
           <w:tcPr>
-            <w:tcW w:w="3402" w:type="dxa"/>
+            <w:tcW w:w="2552" w:type="dxa"/>
+            <w:vAlign w:val="center"/>
           </w:tcPr>
           <w:p>
             <w:pPr>
-              <w:rPr>
-                <w:sz w:val="20"/>
-                <w:szCs w:val="20"/>
+              <w:jc w:val="both"/>
+              <w:rPr>
+                <w:sz w:val="16"/>
+                <w:szCs w:val="16"/>
               </w:rPr>
             </w:pPr>
             <w:r>
               <w:rPr>
-                <w:sz w:val="20"/>
-                <w:szCs w:val="20"/>
+                <w:sz w:val="16"/>
+                <w:szCs w:val="16"/>
               </w:rPr>
               <w:t>Existe un uso potencial del patrón Facade en el módulo customTkinter. La creación de widgets personalizados como CTkButton proporciona una interfaz simplificada para trabajar con los elementos de la interfaz gráfica.</w:t>
             </w:r>
@@ -1105,19 +1045,21 @@
         </w:tc>
         <w:tc>
           <w:tcPr>
-            <w:tcW w:w="3119" w:type="dxa"/>
+            <w:tcW w:w="2409" w:type="dxa"/>
+            <w:vAlign w:val="center"/>
           </w:tcPr>
           <w:p>
             <w:pPr>
-              <w:rPr>
-                <w:sz w:val="20"/>
-                <w:szCs w:val="20"/>
+              <w:jc w:val="both"/>
+              <w:rPr>
+                <w:sz w:val="16"/>
+                <w:szCs w:val="16"/>
               </w:rPr>
             </w:pPr>
             <w:r>
               <w:rPr>
-                <w:sz w:val="20"/>
-                <w:szCs w:val="20"/>
+                <w:sz w:val="16"/>
+                <w:szCs w:val="16"/>
               </w:rPr>
               <w:t>No presenta patrones de comportamiento.</w:t>
             </w:r>
@@ -1127,11 +1069,12 @@
       <w:tr>
         <w:tc>
           <w:tcPr>
-            <w:tcW w:w="1662" w:type="dxa"/>
+            <w:tcW w:w="1418" w:type="dxa"/>
+            <w:vAlign w:val="center"/>
           </w:tcPr>
           <w:p>
             <w:pPr>
-              <w:jc w:val="both"/>
+              <w:jc w:val="center"/>
               <w:rPr>
                 <w:i/>
                 <w:iCs/>
@@ -1152,19 +1095,21 @@
         </w:tc>
         <w:tc>
           <w:tcPr>
-            <w:tcW w:w="3442" w:type="dxa"/>
+            <w:tcW w:w="2126" w:type="dxa"/>
+            <w:vAlign w:val="center"/>
           </w:tcPr>
           <w:p>
             <w:pPr>
-              <w:rPr>
-                <w:sz w:val="20"/>
-                <w:szCs w:val="20"/>
+              <w:jc w:val="both"/>
+              <w:rPr>
+                <w:sz w:val="16"/>
+                <w:szCs w:val="16"/>
               </w:rPr>
             </w:pPr>
             <w:r>
               <w:rPr>
-                <w:sz w:val="20"/>
-                <w:szCs w:val="20"/>
+                <w:sz w:val="16"/>
+                <w:szCs w:val="16"/>
               </w:rPr>
               <w:t>No presenta patrones creacionales.</w:t>
             </w:r>
@@ -1172,19 +1117,21 @@
         </w:tc>
         <w:tc>
           <w:tcPr>
-            <w:tcW w:w="3402" w:type="dxa"/>
+            <w:tcW w:w="2552" w:type="dxa"/>
+            <w:vAlign w:val="center"/>
           </w:tcPr>
           <w:p>
             <w:pPr>
-              <w:rPr>
-                <w:sz w:val="20"/>
-                <w:szCs w:val="20"/>
+              <w:jc w:val="both"/>
+              <w:rPr>
+                <w:sz w:val="16"/>
+                <w:szCs w:val="16"/>
               </w:rPr>
             </w:pPr>
             <w:r>
               <w:rPr>
-                <w:sz w:val="20"/>
-                <w:szCs w:val="20"/>
+                <w:sz w:val="16"/>
+                <w:szCs w:val="16"/>
               </w:rPr>
               <w:t>No presenta patrones estructurales.</w:t>
             </w:r>
@@ -1192,19 +1139,21 @@
         </w:tc>
         <w:tc>
           <w:tcPr>
-            <w:tcW w:w="3119" w:type="dxa"/>
+            <w:tcW w:w="2409" w:type="dxa"/>
+            <w:vAlign w:val="center"/>
           </w:tcPr>
           <w:p>
             <w:pPr>
-              <w:rPr>
-                <w:sz w:val="20"/>
-                <w:szCs w:val="20"/>
+              <w:jc w:val="both"/>
+              <w:rPr>
+                <w:sz w:val="16"/>
+                <w:szCs w:val="16"/>
               </w:rPr>
             </w:pPr>
             <w:r>
               <w:rPr>
-                <w:sz w:val="20"/>
-                <w:szCs w:val="20"/>
+                <w:sz w:val="16"/>
+                <w:szCs w:val="16"/>
               </w:rPr>
               <w:t>No presenta patrones de comportamiento.</w:t>
             </w:r>
@@ -1214,11 +1163,12 @@
       <w:tr>
         <w:tc>
           <w:tcPr>
-            <w:tcW w:w="1662" w:type="dxa"/>
+            <w:tcW w:w="1418" w:type="dxa"/>
+            <w:vAlign w:val="center"/>
           </w:tcPr>
           <w:p>
             <w:pPr>
-              <w:jc w:val="both"/>
+              <w:jc w:val="center"/>
               <w:rPr>
                 <w:i/>
                 <w:iCs/>
@@ -1239,19 +1189,21 @@
         </w:tc>
         <w:tc>
           <w:tcPr>
-            <w:tcW w:w="3442" w:type="dxa"/>
+            <w:tcW w:w="2126" w:type="dxa"/>
+            <w:vAlign w:val="center"/>
           </w:tcPr>
           <w:p>
             <w:pPr>
-              <w:rPr>
-                <w:sz w:val="20"/>
-                <w:szCs w:val="20"/>
+              <w:jc w:val="both"/>
+              <w:rPr>
+                <w:sz w:val="16"/>
+                <w:szCs w:val="16"/>
               </w:rPr>
             </w:pPr>
             <w:r>
               <w:rPr>
-                <w:sz w:val="20"/>
-                <w:szCs w:val="20"/>
+                <w:sz w:val="16"/>
+                <w:szCs w:val="16"/>
               </w:rPr>
               <w:t>La función makeModel() podría considerarse similar al patrón Factory Method.</w:t>
             </w:r>
@@ -1259,19 +1211,21 @@
         </w:tc>
         <w:tc>
           <w:tcPr>
-            <w:tcW w:w="3402" w:type="dxa"/>
+            <w:tcW w:w="2552" w:type="dxa"/>
+            <w:vAlign w:val="center"/>
           </w:tcPr>
           <w:p>
             <w:pPr>
-              <w:rPr>
-                <w:sz w:val="20"/>
-                <w:szCs w:val="20"/>
+              <w:jc w:val="both"/>
+              <w:rPr>
+                <w:sz w:val="16"/>
+                <w:szCs w:val="16"/>
               </w:rPr>
             </w:pPr>
             <w:r>
               <w:rPr>
-                <w:sz w:val="20"/>
-                <w:szCs w:val="20"/>
+                <w:sz w:val="16"/>
+                <w:szCs w:val="16"/>
               </w:rPr>
               <w:t>La librería customTkinter se asemeja al patrón Facade al proporcionar una interfaz simple para un subsistema más grande y complejo (tkinter en este caso). La función loadModelFromPickledObject() podría considerarse como una forma del patrón Proxy ya que actúa como un intermediario entre la solicitud de cargar el modelo y la presentación de la información correspondiente.</w:t>
             </w:r>
@@ -1279,19 +1233,21 @@
         </w:tc>
         <w:tc>
           <w:tcPr>
-            <w:tcW w:w="3119" w:type="dxa"/>
+            <w:tcW w:w="2409" w:type="dxa"/>
+            <w:vAlign w:val="center"/>
           </w:tcPr>
           <w:p>
             <w:pPr>
-              <w:rPr>
-                <w:sz w:val="20"/>
-                <w:szCs w:val="20"/>
+              <w:jc w:val="both"/>
+              <w:rPr>
+                <w:sz w:val="16"/>
+                <w:szCs w:val="16"/>
               </w:rPr>
             </w:pPr>
             <w:r>
               <w:rPr>
-                <w:sz w:val="20"/>
-                <w:szCs w:val="20"/>
+                <w:sz w:val="16"/>
+                <w:szCs w:val="16"/>
               </w:rPr>
               <w:t>La función makeAndShowGraph() podría interpretarse como un patrón Observer, donde el gráfico es el observador que se actualiza cuando el modelo cambia.</w:t>
             </w:r>
@@ -1301,11 +1257,12 @@
       <w:tr>
         <w:tc>
           <w:tcPr>
-            <w:tcW w:w="1662" w:type="dxa"/>
+            <w:tcW w:w="1418" w:type="dxa"/>
+            <w:vAlign w:val="center"/>
           </w:tcPr>
           <w:p>
             <w:pPr>
-              <w:jc w:val="both"/>
+              <w:jc w:val="center"/>
               <w:rPr>
                 <w:i/>
                 <w:iCs/>
@@ -1326,19 +1283,21 @@
         </w:tc>
         <w:tc>
           <w:tcPr>
-            <w:tcW w:w="3442" w:type="dxa"/>
+            <w:tcW w:w="2126" w:type="dxa"/>
+            <w:vAlign w:val="center"/>
           </w:tcPr>
           <w:p>
             <w:pPr>
-              <w:rPr>
-                <w:sz w:val="20"/>
-                <w:szCs w:val="20"/>
+              <w:jc w:val="both"/>
+              <w:rPr>
+                <w:sz w:val="16"/>
+                <w:szCs w:val="16"/>
               </w:rPr>
             </w:pPr>
             <w:r>
               <w:rPr>
-                <w:sz w:val="20"/>
-                <w:szCs w:val="20"/>
+                <w:sz w:val="16"/>
+                <w:szCs w:val="16"/>
               </w:rPr>
               <w:t>Factory Method no se utiliza explícitamente, pero la función makePrediction() muestra similitudes.</w:t>
             </w:r>
@@ -1346,19 +1305,21 @@
         </w:tc>
         <w:tc>
           <w:tcPr>
-            <w:tcW w:w="3402" w:type="dxa"/>
+            <w:tcW w:w="2552" w:type="dxa"/>
+            <w:vAlign w:val="center"/>
           </w:tcPr>
           <w:p>
             <w:pPr>
-              <w:rPr>
-                <w:sz w:val="20"/>
-                <w:szCs w:val="20"/>
+              <w:jc w:val="both"/>
+              <w:rPr>
+                <w:sz w:val="16"/>
+                <w:szCs w:val="16"/>
               </w:rPr>
             </w:pPr>
             <w:r>
               <w:rPr>
-                <w:sz w:val="20"/>
-                <w:szCs w:val="20"/>
+                <w:sz w:val="16"/>
+                <w:szCs w:val="16"/>
               </w:rPr>
               <w:t>Se usa el patrón Facade con la función makePrediction() para encapsular la complejidad de la interfaz de usuario para realizar una predicción.</w:t>
             </w:r>
@@ -1366,19 +1327,21 @@
         </w:tc>
         <w:tc>
           <w:tcPr>
-            <w:tcW w:w="3119" w:type="dxa"/>
+            <w:tcW w:w="2409" w:type="dxa"/>
+            <w:vAlign w:val="center"/>
           </w:tcPr>
           <w:p>
             <w:pPr>
-              <w:rPr>
-                <w:sz w:val="20"/>
-                <w:szCs w:val="20"/>
+              <w:jc w:val="both"/>
+              <w:rPr>
+                <w:sz w:val="16"/>
+                <w:szCs w:val="16"/>
               </w:rPr>
             </w:pPr>
             <w:r>
               <w:rPr>
-                <w:sz w:val="20"/>
-                <w:szCs w:val="20"/>
+                <w:sz w:val="16"/>
+                <w:szCs w:val="16"/>
               </w:rPr>
               <w:t>No presenta patrones de comportamiento.</w:t>
             </w:r>
@@ -1388,11 +1351,12 @@
       <w:tr>
         <w:tc>
           <w:tcPr>
-            <w:tcW w:w="1662" w:type="dxa"/>
+            <w:tcW w:w="1418" w:type="dxa"/>
+            <w:vAlign w:val="center"/>
           </w:tcPr>
           <w:p>
             <w:pPr>
-              <w:jc w:val="both"/>
+              <w:jc w:val="center"/>
               <w:rPr>
                 <w:i/>
                 <w:iCs/>
@@ -1407,45 +1371,64 @@
                 <w:sz w:val="20"/>
                 <w:szCs w:val="20"/>
               </w:rPr>
+              <w:lastRenderedPageBreak/>
               <w:t>readDbOp.py</w:t>
             </w:r>
           </w:p>
         </w:tc>
         <w:tc>
           <w:tcPr>
-            <w:tcW w:w="3442" w:type="dxa"/>
+            <w:tcW w:w="2126" w:type="dxa"/>
+            <w:vAlign w:val="center"/>
           </w:tcPr>
           <w:p>
             <w:pPr>
-              <w:rPr>
-                <w:sz w:val="20"/>
-                <w:szCs w:val="20"/>
+              <w:jc w:val="both"/>
+              <w:rPr>
+                <w:sz w:val="16"/>
+                <w:szCs w:val="16"/>
               </w:rPr>
             </w:pPr>
             <w:r>
               <w:rPr>
-                <w:sz w:val="20"/>
-                <w:szCs w:val="20"/>
-              </w:rPr>
-              <w:t>Factory Method no se muestra explícitamente pero la función readSQL() se asemeja.</w:t>
+                <w:sz w:val="16"/>
+                <w:szCs w:val="16"/>
+              </w:rPr>
+              <w:t xml:space="preserve">Factory Method no se muestra </w:t>
+            </w:r>
+            <w:r>
+              <w:rPr>
+                <w:sz w:val="16"/>
+                <w:szCs w:val="16"/>
+              </w:rPr>
+              <w:t>explícitamente,</w:t>
+            </w:r>
+            <w:r>
+              <w:rPr>
+                <w:sz w:val="16"/>
+                <w:szCs w:val="16"/>
+              </w:rPr>
+              <w:t xml:space="preserve"> pero la función readSQL() se asemeja.</w:t>
             </w:r>
           </w:p>
         </w:tc>
         <w:tc>
           <w:tcPr>
-            <w:tcW w:w="3402" w:type="dxa"/>
+            <w:tcW w:w="2552" w:type="dxa"/>
+            <w:vAlign w:val="center"/>
           </w:tcPr>
           <w:p>
             <w:pPr>
-              <w:rPr>
-                <w:sz w:val="20"/>
-                <w:szCs w:val="20"/>
+              <w:jc w:val="both"/>
+              <w:rPr>
+                <w:sz w:val="16"/>
+                <w:szCs w:val="16"/>
               </w:rPr>
             </w:pPr>
             <w:r>
               <w:rPr>
-                <w:sz w:val="20"/>
-                <w:szCs w:val="20"/>
+                <w:sz w:val="16"/>
+                <w:szCs w:val="16"/>
               </w:rPr>
               <w:t>La función readSQL() puede considerarse como una implementación del patrón Facade.</w:t>
             </w:r>
@@ -1453,19 +1436,21 @@
         </w:tc>
         <w:tc>
           <w:tcPr>
-            <w:tcW w:w="3119" w:type="dxa"/>
+            <w:tcW w:w="2409" w:type="dxa"/>
+            <w:vAlign w:val="center"/>
           </w:tcPr>
           <w:p>
             <w:pPr>
-              <w:rPr>
-                <w:sz w:val="20"/>
-                <w:szCs w:val="20"/>
+              <w:jc w:val="both"/>
+              <w:rPr>
+                <w:sz w:val="16"/>
+                <w:szCs w:val="16"/>
               </w:rPr>
             </w:pPr>
             <w:r>
               <w:rPr>
-                <w:sz w:val="20"/>
-                <w:szCs w:val="20"/>
+                <w:sz w:val="16"/>
+                <w:szCs w:val="16"/>
               </w:rPr>
               <w:t>Las funciones readRows() y readOrdered() muestran un comportamiento similar al patrón Iterator. Además, la estructura de las funciones sigue un patrón con un método común, lo cual tiene similitudes con el patrón Template Method.</w:t>
             </w:r>
@@ -1475,11 +1460,12 @@
       <w:tr>
         <w:tc>
           <w:tcPr>
-            <w:tcW w:w="1662" w:type="dxa"/>
+            <w:tcW w:w="1418" w:type="dxa"/>
+            <w:vAlign w:val="center"/>
           </w:tcPr>
           <w:p>
             <w:pPr>
-              <w:jc w:val="both"/>
+              <w:jc w:val="center"/>
               <w:rPr>
                 <w:i/>
                 <w:iCs/>
@@ -1500,19 +1486,21 @@
         </w:tc>
         <w:tc>
           <w:tcPr>
-            <w:tcW w:w="3442" w:type="dxa"/>
+            <w:tcW w:w="2126" w:type="dxa"/>
+            <w:vAlign w:val="center"/>
           </w:tcPr>
           <w:p>
             <w:pPr>
-              <w:rPr>
-                <w:sz w:val="20"/>
-                <w:szCs w:val="20"/>
+              <w:jc w:val="both"/>
+              <w:rPr>
+                <w:sz w:val="16"/>
+                <w:szCs w:val="16"/>
               </w:rPr>
             </w:pPr>
             <w:r>
               <w:rPr>
-                <w:sz w:val="20"/>
-                <w:szCs w:val="20"/>
+                <w:sz w:val="16"/>
+                <w:szCs w:val="16"/>
               </w:rPr>
               <w:t>No presenta patrones creacionales.</w:t>
             </w:r>
@@ -1520,19 +1508,21 @@
         </w:tc>
         <w:tc>
           <w:tcPr>
-            <w:tcW w:w="3402" w:type="dxa"/>
+            <w:tcW w:w="2552" w:type="dxa"/>
+            <w:vAlign w:val="center"/>
           </w:tcPr>
           <w:p>
             <w:pPr>
-              <w:rPr>
-                <w:sz w:val="20"/>
-                <w:szCs w:val="20"/>
+              <w:jc w:val="both"/>
+              <w:rPr>
+                <w:sz w:val="16"/>
+                <w:szCs w:val="16"/>
               </w:rPr>
             </w:pPr>
             <w:r>
               <w:rPr>
-                <w:sz w:val="20"/>
-                <w:szCs w:val="20"/>
+                <w:sz w:val="16"/>
+                <w:szCs w:val="16"/>
               </w:rPr>
               <w:t>No presenta patrones estructurales.</w:t>
             </w:r>
@@ -1540,19 +1530,21 @@
         </w:tc>
         <w:tc>
           <w:tcPr>
-            <w:tcW w:w="3119" w:type="dxa"/>
+            <w:tcW w:w="2409" w:type="dxa"/>
+            <w:vAlign w:val="center"/>
           </w:tcPr>
           <w:p>
             <w:pPr>
-              <w:rPr>
-                <w:sz w:val="20"/>
-                <w:szCs w:val="20"/>
+              <w:jc w:val="both"/>
+              <w:rPr>
+                <w:sz w:val="16"/>
+                <w:szCs w:val="16"/>
               </w:rPr>
             </w:pPr>
             <w:r>
               <w:rPr>
-                <w:sz w:val="20"/>
-                <w:szCs w:val="20"/>
+                <w:sz w:val="16"/>
+                <w:szCs w:val="16"/>
               </w:rPr>
               <w:t>No presenta patrones de comportamiento.</w:t>
             </w:r>
@@ -1568,30 +1560,279 @@
           <w:szCs w:val="20"/>
         </w:rPr>
       </w:pPr>
-      <w:r>
+    </w:p>
+    <w:p>
+      <w:pPr>
+        <w:jc w:val="both"/>
         <w:rPr>
           <w:sz w:val="20"/>
           <w:szCs w:val="20"/>
         </w:rPr>
-        <w:t xml:space="preserve">Patrón iterator </w:t>
-      </w:r>
-      <w:r>
-        <w:rPr>
-          <w:rFonts w:ascii="Wingdings" w:eastAsia="Wingdings" w:hAnsi="Wingdings" w:cs="Wingdings"/>
+      </w:pPr>
+      <w:r>
+        <w:rPr>
           <w:sz w:val="20"/>
           <w:szCs w:val="20"/>
         </w:rPr>
-        <w:t>à</w:t>
+        <w:t xml:space="preserve">Un ejemplo de patrón de diseño </w:t>
       </w:r>
       <w:r>
         <w:rPr>
           <w:sz w:val="20"/>
           <w:szCs w:val="20"/>
         </w:rPr>
-        <w:t xml:space="preserve"> bucles for sin el range (mencionar alguno de nuestro código)</w:t>
+        <w:t xml:space="preserve">sencillo de ubicar fue el patrón Iterator, el cual podemos encontrar en varias funciones que utilizan un bucle for, como por ejemplo </w:t>
+      </w:r>
+      <w:r>
+        <w:rPr>
+          <w:sz w:val="20"/>
+          <w:szCs w:val="20"/>
+        </w:rPr>
+        <w:t xml:space="preserve">las funciones clearFrame(), </w:t>
+      </w:r>
+      <w:r>
+        <w:rPr>
+          <w:sz w:val="20"/>
+          <w:szCs w:val="20"/>
+        </w:rPr>
+        <w:t>getColumns() o createColumns() en el módulo dataOp.py.</w:t>
       </w:r>
     </w:p>
     <w:p/>
+    <w:p>
+      <w:pPr>
+        <w:rPr>
+          <w:i/>
+          <w:iCs/>
+        </w:rPr>
+      </w:pPr>
+      <w:r>
+        <w:rPr>
+          <w:i/>
+          <w:iCs/>
+        </w:rPr>
+        <w:t>Pruebas y planes de pruebas</w:t>
+      </w:r>
+    </w:p>
+    <w:p>
+      <w:r>
+        <w:t>marcos hazlo tú no tengo ni idea</w:t>
+      </w:r>
+    </w:p>
+    <w:p>
+      <w:pPr>
+        <w:rPr>
+          <w:i/>
+          <w:iCs/>
+        </w:rPr>
+      </w:pPr>
+    </w:p>
+    <w:p>
+      <w:pPr>
+        <w:rPr>
+          <w:i/>
+          <w:iCs/>
+        </w:rPr>
+      </w:pPr>
+      <w:r>
+        <w:rPr>
+          <w:i/>
+          <w:iCs/>
+        </w:rPr>
+        <w:t>Guías o normas de estilo utilizadas</w:t>
+      </w:r>
+    </w:p>
+    <w:p>
+      <w:pPr>
+        <w:jc w:val="both"/>
+      </w:pPr>
+      <w:r>
+        <w:t>La guía de estilo que se utilizó en la totalidad del código fue PEP-8.</w:t>
+      </w:r>
+      <w:r>
+        <w:t xml:space="preserve"> Para el nombramiento de módulos tan solo se escribió en </w:t>
+      </w:r>
+      <w:bookmarkStart w:id="5" w:name="_Int_pPTGtXFj"/>
+      <w:r>
+        <w:t>camelCase</w:t>
+      </w:r>
+      <w:bookmarkEnd w:id="5"/>
+      <w:r>
+        <w:t xml:space="preserve"> un nombre breve y que resumiese las funciones que contiene.</w:t>
+      </w:r>
+      <w:r>
+        <w:t xml:space="preserve"> Para el nombramiento de variables y funciones se disponía de la siguiente política:</w:t>
+      </w:r>
+    </w:p>
+    <w:p>
+      <w:pPr>
+        <w:pStyle w:val="Prrafodelista"/>
+        <w:numPr>
+          <w:ilvl w:val="0"/>
+          <w:numId w:val="1"/>
+        </w:numPr>
+        <w:jc w:val="both"/>
+      </w:pPr>
+      <w:r>
+        <w:t>En inglés</w:t>
+      </w:r>
+    </w:p>
+    <w:p>
+      <w:pPr>
+        <w:pStyle w:val="Prrafodelista"/>
+        <w:numPr>
+          <w:ilvl w:val="0"/>
+          <w:numId w:val="1"/>
+        </w:numPr>
+        <w:jc w:val="both"/>
+      </w:pPr>
+      <w:r>
+        <w:t>En camelCase ("oneTwoThree")</w:t>
+      </w:r>
+    </w:p>
+    <w:p>
+      <w:pPr>
+        <w:pStyle w:val="Prrafodelista"/>
+        <w:numPr>
+          <w:ilvl w:val="1"/>
+          <w:numId w:val="1"/>
+        </w:numPr>
+        <w:jc w:val="both"/>
+      </w:pPr>
+      <w:r>
+        <w:t>Salvo constantes, entonces SNAKE_CASE_CAPS</w:t>
+      </w:r>
+    </w:p>
+    <w:p>
+      <w:pPr>
+        <w:pStyle w:val="Prrafodelista"/>
+        <w:numPr>
+          <w:ilvl w:val="0"/>
+          <w:numId w:val="1"/>
+        </w:numPr>
+        <w:jc w:val="both"/>
+      </w:pPr>
+      <w:r>
+        <w:t>El nombre ha de ser descriptivo (mejor "</w:t>
+      </w:r>
+      <w:bookmarkStart w:id="6" w:name="_Int_4sHoz3Mt"/>
+      <w:r>
+        <w:t>columnCounter</w:t>
+      </w:r>
+      <w:bookmarkEnd w:id="6"/>
+      <w:r>
+        <w:t>" que "n" o "</w:t>
+      </w:r>
+      <w:bookmarkStart w:id="7" w:name="_Int_fs1TQfgv"/>
+      <w:r>
+        <w:t>columns</w:t>
+      </w:r>
+      <w:bookmarkEnd w:id="7"/>
+      <w:r>
+        <w:t>")</w:t>
+      </w:r>
+    </w:p>
+    <w:p>
+      <w:pPr>
+        <w:jc w:val="both"/>
+        <w:rPr>
+          <w:i/>
+          <w:iCs/>
+        </w:rPr>
+      </w:pPr>
+    </w:p>
+    <w:p>
+      <w:pPr>
+        <w:jc w:val="both"/>
+      </w:pPr>
+      <w:r>
+        <w:rPr>
+          <w:i/>
+          <w:iCs/>
+        </w:rPr>
+        <w:t>Equipo de desarrolladores</w:t>
+      </w:r>
+    </w:p>
+    <w:p>
+      <w:r>
+        <w:t xml:space="preserve">Marcelo Ferreiro Sánchez: </w:t>
+      </w:r>
+      <w:hyperlink r:id="rId9" w:history="1">
+        <w:r>
+          <w:rPr>
+            <w:rStyle w:val="Hipervnculo"/>
+          </w:rPr>
+          <w:t>marcelo.fsanchez@udc.es</w:t>
+        </w:r>
+      </w:hyperlink>
+      <w:r>
+        <w:t xml:space="preserve"> </w:t>
+      </w:r>
+    </w:p>
+    <w:p>
+      <w:r>
+        <w:t xml:space="preserve">Claudia García López: </w:t>
+      </w:r>
+      <w:hyperlink r:id="rId10" w:history="1">
+        <w:r>
+          <w:rPr>
+            <w:rStyle w:val="Hipervnculo"/>
+          </w:rPr>
+          <w:t>claudia.garcia.lopez@udc.es</w:t>
+        </w:r>
+      </w:hyperlink>
+      <w:r>
+        <w:t xml:space="preserve"> </w:t>
+      </w:r>
+    </w:p>
+    <w:p>
+      <w:r>
+        <w:t xml:space="preserve">Marcos Grobas Martínez: </w:t>
+      </w:r>
+      <w:hyperlink r:id="rId11" w:history="1">
+        <w:r>
+          <w:rPr>
+            <w:rStyle w:val="Hipervnculo"/>
+          </w:rPr>
+          <w:t>marcos.grobas@udc.es</w:t>
+        </w:r>
+      </w:hyperlink>
+      <w:r>
+        <w:t xml:space="preserve"> </w:t>
+      </w:r>
+    </w:p>
+    <w:p>
+      <w:r>
+        <w:t xml:space="preserve">Pablo Hernández Martínez: </w:t>
+      </w:r>
+      <w:hyperlink r:id="rId12" w:history="1">
+        <w:r>
+          <w:rPr>
+            <w:rStyle w:val="Hipervnculo"/>
+          </w:rPr>
+          <w:t>pablo.hernandez.martinez@udc.es</w:t>
+        </w:r>
+      </w:hyperlink>
+      <w:r>
+        <w:t xml:space="preserve"> </w:t>
+      </w:r>
+    </w:p>
+    <w:p>
+      <w:r>
+        <w:t xml:space="preserve">Andrea Varela Fernández: </w:t>
+      </w:r>
+      <w:hyperlink r:id="rId13" w:history="1">
+        <w:r>
+          <w:rPr>
+            <w:rStyle w:val="Hipervnculo"/>
+          </w:rPr>
+          <w:t>andrea.varela.fernandez@udc.es</w:t>
+        </w:r>
+      </w:hyperlink>
+      <w:r>
+        <w:t xml:space="preserve"> </w:t>
+      </w:r>
+    </w:p>
     <w:sectPr>
       <w:pgSz w:w="11906" w:h="16838"/>
       <w:pgMar w:top="1417" w:right="1701" w:bottom="1417" w:left="1701" w:header="708" w:footer="708" w:gutter="0"/>
@@ -1605,19 +1846,31 @@
 <file path=word/intelligence2.xml><?xml version="1.0" encoding="utf-8"?>
 <int2:intelligence xmlns:int2="http://schemas.microsoft.com/office/intelligence/2020/intelligence" xmlns:oel="http://schemas.microsoft.com/office/2019/extlst">
   <int2:observations>
-    <int2:bookmark int2:bookmarkName="_Int_UUiZ11nZ" int2:invalidationBookmarkName="" int2:hashCode="FAkanyRhJn7n4C" int2:id="icTob0kL">
+    <int2:textHash int2:hashCode="PpSQGVAN6xNp8T" int2:id="BHU17wpE">
       <int2:state int2:value="Rejected" int2:type="AugLoop_Text_Critique"/>
-    </int2:bookmark>
+    </int2:textHash>
     <int2:bookmark int2:bookmarkName="_Int_7kbsNLMi" int2:invalidationBookmarkName="" int2:hashCode="BYGLoPxpsUm0vI" int2:id="AdUTVfSQ">
       <int2:state int2:value="Rejected" int2:type="AugLoop_Text_Critique"/>
     </int2:bookmark>
     <int2:bookmark int2:bookmarkName="_Int_pV5nxPYY" int2:invalidationBookmarkName="" int2:hashCode="8XiGfaKHnK4PYG" int2:id="MXCEgYC1">
       <int2:state int2:value="Rejected" int2:type="AugLoop_Text_Critique"/>
     </int2:bookmark>
-    <int2:bookmark int2:bookmarkName="_Int_nUILRDdk" int2:invalidationBookmarkName="" int2:hashCode="oAg/kwZI95XQuP" int2:id="k1TwPxiW">
-      <int2:state int2:value="Reviewed" int2:type="WordDesignerSuggestedImageAnnotation"/>
+    <int2:bookmark int2:bookmarkName="_Int_D1hIsHpW" int2:invalidationBookmarkName="" int2:hashCode="QBW1ehQ67FFW/R" int2:id="N6d46JxE">
+      <int2:state int2:value="Rejected" int2:type="AugLoop_Text_Critique"/>
+    </int2:bookmark>
+    <int2:bookmark int2:bookmarkName="_Int_c6dtF9qg" int2:invalidationBookmarkName="" int2:hashCode="640/05d7tXCQj/" int2:id="UshMRP5v">
+      <int2:state int2:value="Rejected" int2:type="AugLoop_Text_Critique"/>
+    </int2:bookmark>
+    <int2:bookmark int2:bookmarkName="_Int_pPTGtXFj" int2:invalidationBookmarkName="" int2:hashCode="OXmDjl2rzc9KoY" int2:id="VA17J1MH">
+      <int2:state int2:value="Rejected" int2:type="AugLoop_Text_Critique"/>
+    </int2:bookmark>
+    <int2:bookmark int2:bookmarkName="_Int_4sHoz3Mt" int2:invalidationBookmarkName="" int2:hashCode="yHc+FleJ0nH5mK" int2:id="ir76FUfI">
+      <int2:state int2:value="Rejected" int2:type="AugLoop_Text_Critique"/>
     </int2:bookmark>
     <int2:bookmark int2:bookmarkName="_Int_WgvXlmhe" int2:invalidationBookmarkName="" int2:hashCode="3TuG0e8hufsuHt" int2:id="oUDZad4g">
+      <int2:state int2:value="Rejected" int2:type="AugLoop_Text_Critique"/>
+    </int2:bookmark>
+    <int2:bookmark int2:bookmarkName="_Int_fs1TQfgv" int2:invalidationBookmarkName="" int2:hashCode="Txsdvt7Jw7mend" int2:id="noJOwVxt">
       <int2:state int2:value="Rejected" int2:type="AugLoop_Text_Critique"/>
     </int2:bookmark>
   </int2:observations>
@@ -1627,7 +1880,7 @@
 </file>
 
 <file path=word/numbering.xml><?xml version="1.0" encoding="utf-8"?>
-<w:numbering xmlns:wpc="http://schemas.microsoft.com/office/word/2010/wordprocessingCanvas" xmlns:cx="http://schemas.microsoft.com/office/drawing/2014/chartex" xmlns:cx1="http://schemas.microsoft.com/office/drawing/2015/9/8/chartex" xmlns:cx2="http://schemas.microsoft.com/office/drawing/2015/10/21/chartex" xmlns:cx3="http://schemas.microsoft.com/office/drawing/2016/5/9/chartex" xmlns:cx4="http://schemas.microsoft.com/office/drawing/2016/5/10/chartex" xmlns:cx5="http://schemas.microsoft.com/office/drawing/2016/5/11/chartex" xmlns:cx6="http://schemas.microsoft.com/office/drawing/2016/5/12/chartex" xmlns:cx7="http://schemas.microsoft.com/office/drawing/2016/5/13/chartex" xmlns:cx8="http://schemas.microsoft.com/office/drawing/2016/5/14/chartex" xmlns:mc="http://schemas.openxmlformats.org/markup-compatibility/2006" xmlns:aink="http://schemas.microsoft.com/office/drawing/2016/ink" xmlns:am3d="http://schemas.microsoft.com/office/drawing/2017/model3d" xmlns:o="urn:schemas-microsoft-com:office:office" xmlns:oel="http://schemas.microsoft.com/office/2019/extlst" xmlns:r="http://schemas.openxmlformats.org/officeDocument/2006/relationships" xmlns:m="http://schemas.openxmlformats.org/officeDocument/2006/math" xmlns:v="urn:schemas-microsoft-com:vml" xmlns:wp14="http://schemas.microsoft.com/office/word/2010/wordprocessingDrawing" xmlns:wp="http://schemas.openxmlformats.org/drawingml/2006/wordprocessingDrawing" xmlns:w10="urn:schemas-microsoft-com:office:word" xmlns:w="http://schemas.openxmlformats.org/wordprocessingml/2006/main" xmlns:w14="http://schemas.microsoft.com/office/word/2010/wordml" xmlns:w15="http://schemas.microsoft.com/office/word/2012/wordml" xmlns:w16cex="http://schemas.microsoft.com/office/word/2018/wordml/cex" xmlns:w16cid="http://schemas.microsoft.com/office/word/2016/wordml/cid" xmlns:w16="http://schemas.microsoft.com/office/word/2018/wordml" xmlns:w16du="http://schemas.microsoft.com/office/word/2023/wordml/word16du" xmlns:w16sdtdh="http://schemas.microsoft.com/office/word/2020/wordml/sdtdatahash" xmlns:w16se="http://schemas.microsoft.com/office/word/2015/wordml/symex" xmlns:wpg="http://schemas.microsoft.com/office/word/2010/wordprocessingGroup" xmlns:wpi="http://schemas.microsoft.com/office/word/2010/wordprocessingInk" xmlns:wne="http://schemas.microsoft.com/office/word/2006/wordml" xmlns:wps="http://schemas.microsoft.com/office/word/2010/wordprocessingShape" mc:Ignorable="w14 w15 w16se w16cid w16 w16cex w16sdtdh w16du wp14">
+<w:numbering xmlns:wpc="http://schemas.microsoft.com/office/word/2010/wordprocessingCanvas" xmlns:cx="http://schemas.microsoft.com/office/drawing/2014/chartex" xmlns:cx1="http://schemas.microsoft.com/office/drawing/2015/9/8/chartex" xmlns:cx2="http://schemas.microsoft.com/office/drawing/2015/10/21/chartex" xmlns:cx3="http://schemas.microsoft.com/office/drawing/2016/5/9/chartex" xmlns:cx4="http://schemas.microsoft.com/office/drawing/2016/5/10/chartex" xmlns:cx5="http://schemas.microsoft.com/office/drawing/2016/5/11/chartex" xmlns:cx6="http://schemas.microsoft.com/office/drawing/2016/5/12/chartex" xmlns:cx7="http://schemas.microsoft.com/office/drawing/2016/5/13/chartex" xmlns:cx8="http://schemas.microsoft.com/office/drawing/2016/5/14/chartex" xmlns:mc="http://schemas.openxmlformats.org/markup-compatibility/2006" xmlns:aink="http://schemas.microsoft.com/office/drawing/2016/ink" xmlns:am3d="http://schemas.microsoft.com/office/drawing/2017/model3d" xmlns:o="urn:schemas-microsoft-com:office:office" xmlns:oel="http://schemas.microsoft.com/office/2019/extlst" xmlns:r="http://schemas.openxmlformats.org/officeDocument/2006/relationships" xmlns:m="http://schemas.openxmlformats.org/officeDocument/2006/math" xmlns:v="urn:schemas-microsoft-com:vml" xmlns:wp14="http://schemas.microsoft.com/office/word/2010/wordprocessingDrawing" xmlns:wp="http://schemas.openxmlformats.org/drawingml/2006/wordprocessingDrawing" xmlns:w10="urn:schemas-microsoft-com:office:word" xmlns:w="http://schemas.openxmlformats.org/wordprocessingml/2006/main" xmlns:w14="http://schemas.microsoft.com/office/word/2010/wordml" xmlns:w15="http://schemas.microsoft.com/office/word/2012/wordml" xmlns:w16cex="http://schemas.microsoft.com/office/word/2018/wordml/cex" xmlns:w16cid="http://schemas.microsoft.com/office/word/2016/wordml/cid" xmlns:w16="http://schemas.microsoft.com/office/word/2018/wordml" xmlns:w16sdtdh="http://schemas.microsoft.com/office/word/2020/wordml/sdtdatahash" xmlns:w16se="http://schemas.microsoft.com/office/word/2015/wordml/symex" xmlns:wpg="http://schemas.microsoft.com/office/word/2010/wordprocessingGroup" xmlns:wpi="http://schemas.microsoft.com/office/word/2010/wordprocessingInk" xmlns:wne="http://schemas.microsoft.com/office/word/2006/wordml" xmlns:wps="http://schemas.microsoft.com/office/word/2010/wordprocessingShape" mc:Ignorable="w14 w15 w16se w16cid w16 w16cex w16sdtdh wp14">
   <w:abstractNum w:abstractNumId="0" w15:restartNumberingAfterBreak="0">
     <w:nsid w:val="04654843"/>
     <w:multiLevelType w:val="hybridMultilevel"/>
@@ -1940,6 +2193,92 @@
     </w:lvl>
   </w:abstractNum>
   <w:abstractNum w:abstractNumId="3" w15:restartNumberingAfterBreak="0">
+    <w:nsid w:val="3493084C"/>
+    <w:multiLevelType w:val="hybridMultilevel"/>
+    <w:tmpl w:val="F2CE5738"/>
+    <w:lvl w:ilvl="0" w:tplc="7B86232E">
+      <w:start w:val="1"/>
+      <w:numFmt w:val="decimal"/>
+      <w:lvlText w:val="%1."/>
+      <w:lvlJc w:val="left"/>
+      <w:pPr>
+        <w:ind w:left="720" w:hanging="360"/>
+      </w:pPr>
+    </w:lvl>
+    <w:lvl w:ilvl="1" w:tplc="E542BE3C">
+      <w:start w:val="1"/>
+      <w:numFmt w:val="lowerLetter"/>
+      <w:lvlText w:val="%2."/>
+      <w:lvlJc w:val="left"/>
+      <w:pPr>
+        <w:ind w:left="1440" w:hanging="360"/>
+      </w:pPr>
+    </w:lvl>
+    <w:lvl w:ilvl="2" w:tplc="AE80E30C">
+      <w:start w:val="1"/>
+      <w:numFmt w:val="lowerRoman"/>
+      <w:lvlText w:val="%3."/>
+      <w:lvlJc w:val="right"/>
+      <w:pPr>
+        <w:ind w:left="2160" w:hanging="180"/>
+      </w:pPr>
+    </w:lvl>
+    <w:lvl w:ilvl="3" w:tplc="ECC276DA">
+      <w:start w:val="1"/>
+      <w:numFmt w:val="decimal"/>
+      <w:lvlText w:val="%4."/>
+      <w:lvlJc w:val="left"/>
+      <w:pPr>
+        <w:ind w:left="2880" w:hanging="360"/>
+      </w:pPr>
+    </w:lvl>
+    <w:lvl w:ilvl="4" w:tplc="E9C275B4">
+      <w:start w:val="1"/>
+      <w:numFmt w:val="lowerLetter"/>
+      <w:lvlText w:val="%5."/>
+      <w:lvlJc w:val="left"/>
+      <w:pPr>
+        <w:ind w:left="3600" w:hanging="360"/>
+      </w:pPr>
+    </w:lvl>
+    <w:lvl w:ilvl="5" w:tplc="D8141550">
+      <w:start w:val="1"/>
+      <w:numFmt w:val="lowerRoman"/>
+      <w:lvlText w:val="%6."/>
+      <w:lvlJc w:val="right"/>
+      <w:pPr>
+        <w:ind w:left="4320" w:hanging="180"/>
+      </w:pPr>
+    </w:lvl>
+    <w:lvl w:ilvl="6" w:tplc="E0269C60">
+      <w:start w:val="1"/>
+      <w:numFmt w:val="decimal"/>
+      <w:lvlText w:val="%7."/>
+      <w:lvlJc w:val="left"/>
+      <w:pPr>
+        <w:ind w:left="5040" w:hanging="360"/>
+      </w:pPr>
+    </w:lvl>
+    <w:lvl w:ilvl="7" w:tplc="94700EB4">
+      <w:start w:val="1"/>
+      <w:numFmt w:val="lowerLetter"/>
+      <w:lvlText w:val="%8."/>
+      <w:lvlJc w:val="left"/>
+      <w:pPr>
+        <w:ind w:left="5760" w:hanging="360"/>
+      </w:pPr>
+    </w:lvl>
+    <w:lvl w:ilvl="8" w:tplc="5D061BE6">
+      <w:start w:val="1"/>
+      <w:numFmt w:val="lowerRoman"/>
+      <w:lvlText w:val="%9."/>
+      <w:lvlJc w:val="right"/>
+      <w:pPr>
+        <w:ind w:left="6480" w:hanging="180"/>
+      </w:pPr>
+    </w:lvl>
+  </w:abstractNum>
+  <w:abstractNum w:abstractNumId="4" w15:restartNumberingAfterBreak="0">
     <w:nsid w:val="37863DFF"/>
     <w:multiLevelType w:val="hybridMultilevel"/>
     <w:tmpl w:val="527264EE"/>
@@ -2052,7 +2391,7 @@
       </w:rPr>
     </w:lvl>
   </w:abstractNum>
-  <w:abstractNum w:abstractNumId="4" w15:restartNumberingAfterBreak="0">
+  <w:abstractNum w:abstractNumId="5" w15:restartNumberingAfterBreak="0">
     <w:nsid w:val="54DC44E2"/>
     <w:multiLevelType w:val="hybridMultilevel"/>
     <w:tmpl w:val="A216B266"/>
@@ -2165,26 +2504,29 @@
       </w:rPr>
     </w:lvl>
   </w:abstractNum>
-  <w:num w:numId="1" w16cid:durableId="1248154605">
+  <w:num w:numId="1" w16cid:durableId="1798403456">
+    <w:abstractNumId w:val="3"/>
+  </w:num>
+  <w:num w:numId="2" w16cid:durableId="1248154605">
     <w:abstractNumId w:val="2"/>
   </w:num>
-  <w:num w:numId="2" w16cid:durableId="1014112385">
+  <w:num w:numId="3" w16cid:durableId="1014112385">
     <w:abstractNumId w:val="1"/>
   </w:num>
-  <w:num w:numId="3" w16cid:durableId="1930382562">
-    <w:abstractNumId w:val="3"/>
+  <w:num w:numId="4" w16cid:durableId="1930382562">
+    <w:abstractNumId w:val="4"/>
   </w:num>
-  <w:num w:numId="4" w16cid:durableId="712313829">
+  <w:num w:numId="5" w16cid:durableId="712313829">
     <w:abstractNumId w:val="0"/>
   </w:num>
-  <w:num w:numId="5" w16cid:durableId="218445375">
-    <w:abstractNumId w:val="4"/>
+  <w:num w:numId="6" w16cid:durableId="218445375">
+    <w:abstractNumId w:val="5"/>
   </w:num>
 </w:numbering>
 </file>
 
 <file path=word/styles.xml><?xml version="1.0" encoding="utf-8"?>
-<w:styles xmlns:mc="http://schemas.openxmlformats.org/markup-compatibility/2006" xmlns:r="http://schemas.openxmlformats.org/officeDocument/2006/relationships" xmlns:w="http://schemas.openxmlformats.org/wordprocessingml/2006/main" xmlns:w14="http://schemas.microsoft.com/office/word/2010/wordml" xmlns:w15="http://schemas.microsoft.com/office/word/2012/wordml" xmlns:w16cex="http://schemas.microsoft.com/office/word/2018/wordml/cex" xmlns:w16cid="http://schemas.microsoft.com/office/word/2016/wordml/cid" xmlns:w16="http://schemas.microsoft.com/office/word/2018/wordml" xmlns:w16du="http://schemas.microsoft.com/office/word/2023/wordml/word16du" xmlns:w16sdtdh="http://schemas.microsoft.com/office/word/2020/wordml/sdtdatahash" xmlns:w16se="http://schemas.microsoft.com/office/word/2015/wordml/symex" mc:Ignorable="w14 w15 w16se w16cid w16 w16cex w16sdtdh w16du">
+<w:styles xmlns:mc="http://schemas.openxmlformats.org/markup-compatibility/2006" xmlns:r="http://schemas.openxmlformats.org/officeDocument/2006/relationships" xmlns:w="http://schemas.openxmlformats.org/wordprocessingml/2006/main" xmlns:w14="http://schemas.microsoft.com/office/word/2010/wordml" xmlns:w15="http://schemas.microsoft.com/office/word/2012/wordml" xmlns:w16cex="http://schemas.microsoft.com/office/word/2018/wordml/cex" xmlns:w16cid="http://schemas.microsoft.com/office/word/2016/wordml/cid" xmlns:w16="http://schemas.microsoft.com/office/word/2018/wordml" xmlns:w16sdtdh="http://schemas.microsoft.com/office/word/2020/wordml/sdtdatahash" xmlns:w16se="http://schemas.microsoft.com/office/word/2015/wordml/symex" mc:Ignorable="w14 w15 w16se w16cid w16 w16cex w16sdtdh">
   <w:docDefaults>
     <w:rPrDefault>
       <w:rPr>
@@ -2584,13 +2926,13 @@
     <w:name w:val="Normal"/>
     <w:qFormat/>
   </w:style>
-  <w:style w:type="character" w:default="1" w:styleId="DefaultParagraphFont">
+  <w:style w:type="character" w:default="1" w:styleId="Fuentedeprrafopredeter">
     <w:name w:val="Default Paragraph Font"/>
     <w:uiPriority w:val="1"/>
     <w:semiHidden/>
     <w:unhideWhenUsed/>
   </w:style>
-  <w:style w:type="table" w:default="1" w:styleId="TableNormal">
+  <w:style w:type="table" w:default="1" w:styleId="Tablanormal">
     <w:name w:val="Normal Table"/>
     <w:uiPriority w:val="99"/>
     <w:semiHidden/>
@@ -2605,13 +2947,13 @@
       </w:tblCellMar>
     </w:tblPr>
   </w:style>
-  <w:style w:type="numbering" w:default="1" w:styleId="NoList">
+  <w:style w:type="numbering" w:default="1" w:styleId="Sinlista">
     <w:name w:val="No List"/>
     <w:uiPriority w:val="99"/>
     <w:semiHidden/>
     <w:unhideWhenUsed/>
   </w:style>
-  <w:style w:type="paragraph" w:styleId="ListParagraph">
+  <w:style w:type="paragraph" w:styleId="Prrafodelista">
     <w:name w:val="List Paragraph"/>
     <w:basedOn w:val="Normal"/>
     <w:uiPriority w:val="34"/>
@@ -2622,11 +2964,10 @@
       <w:contextualSpacing/>
     </w:pPr>
   </w:style>
-  <w:style w:type="character" w:styleId="Hyperlink">
+  <w:style w:type="character" w:styleId="Hipervnculo">
     <w:name w:val="Hyperlink"/>
-    <w:basedOn w:val="DefaultParagraphFont"/>
+    <w:basedOn w:val="Fuentedeprrafopredeter"/>
     <w:uiPriority w:val="99"/>
-    <w:semiHidden/>
     <w:unhideWhenUsed/>
     <w:rsid w:val="00710720"/>
     <w:rPr>
@@ -2634,9 +2975,9 @@
       <w:u w:val="single"/>
     </w:rPr>
   </w:style>
-  <w:style w:type="character" w:styleId="FollowedHyperlink">
+  <w:style w:type="character" w:styleId="Hipervnculovisitado">
     <w:name w:val="FollowedHyperlink"/>
-    <w:basedOn w:val="DefaultParagraphFont"/>
+    <w:basedOn w:val="Fuentedeprrafopredeter"/>
     <w:uiPriority w:val="99"/>
     <w:semiHidden/>
     <w:unhideWhenUsed/>
@@ -2646,9 +2987,9 @@
       <w:u w:val="single"/>
     </w:rPr>
   </w:style>
-  <w:style w:type="table" w:styleId="TableGrid">
+  <w:style w:type="table" w:styleId="Tablaconcuadrcula">
     <w:name w:val="Table Grid"/>
-    <w:basedOn w:val="TableNormal"/>
+    <w:basedOn w:val="Tablanormal"/>
     <w:uiPriority w:val="39"/>
     <w:rsid w:val="00F87BD1"/>
     <w:pPr>
@@ -2664,6 +3005,65 @@
         <w:insideV w:val="single" w:sz="4" w:space="0" w:color="auto"/>
       </w:tblBorders>
     </w:tblPr>
+  </w:style>
+  <w:style w:type="character" w:styleId="Mencionar">
+    <w:name w:val="Mention"/>
+    <w:basedOn w:val="Fuentedeprrafopredeter"/>
+    <w:uiPriority w:val="99"/>
+    <w:unhideWhenUsed/>
+    <w:rPr>
+      <w:color w:val="2B579A"/>
+      <w:shd w:val="clear" w:color="auto" w:fill="E6E6E6"/>
+    </w:rPr>
+  </w:style>
+  <w:style w:type="paragraph" w:styleId="Textocomentario">
+    <w:name w:val="annotation text"/>
+    <w:basedOn w:val="Normal"/>
+    <w:link w:val="TextocomentarioCar"/>
+    <w:uiPriority w:val="99"/>
+    <w:semiHidden/>
+    <w:unhideWhenUsed/>
+    <w:pPr>
+      <w:spacing w:line="240" w:lineRule="auto"/>
+    </w:pPr>
+    <w:rPr>
+      <w:sz w:val="20"/>
+      <w:szCs w:val="20"/>
+    </w:rPr>
+  </w:style>
+  <w:style w:type="character" w:customStyle="1" w:styleId="TextocomentarioCar">
+    <w:name w:val="Texto comentario Car"/>
+    <w:basedOn w:val="Fuentedeprrafopredeter"/>
+    <w:link w:val="Textocomentario"/>
+    <w:uiPriority w:val="99"/>
+    <w:semiHidden/>
+    <w:rPr>
+      <w:sz w:val="20"/>
+      <w:szCs w:val="20"/>
+    </w:rPr>
+  </w:style>
+  <w:style w:type="character" w:styleId="Refdecomentario">
+    <w:name w:val="annotation reference"/>
+    <w:basedOn w:val="Fuentedeprrafopredeter"/>
+    <w:uiPriority w:val="99"/>
+    <w:semiHidden/>
+    <w:unhideWhenUsed/>
+    <w:rPr>
+      <w:sz w:val="16"/>
+      <w:szCs w:val="16"/>
+    </w:rPr>
+  </w:style>
+  <w:style w:type="character" w:styleId="Mencinsinresolver">
+    <w:name w:val="Unresolved Mention"/>
+    <w:basedOn w:val="Fuentedeprrafopredeter"/>
+    <w:uiPriority w:val="99"/>
+    <w:semiHidden/>
+    <w:unhideWhenUsed/>
+    <w:rsid w:val="008F58FA"/>
+    <w:rPr>
+      <w:color w:val="605E5C"/>
+      <w:shd w:val="clear" w:color="auto" w:fill="E1DFDD"/>
+    </w:rPr>
   </w:style>
 </w:styles>
 </file>
@@ -2964,11 +3364,12 @@
 </file>
 
 <file path=customXml/item1.xml><?xml version="1.0" encoding="utf-8"?>
-<p:properties xmlns:p="http://schemas.microsoft.com/office/2006/metadata/properties" xmlns:xsi="http://www.w3.org/2001/XMLSchema-instance" xmlns:pc="http://schemas.microsoft.com/office/infopath/2007/PartnerControls">
-  <documentManagement>
-    <_activity xmlns="56ce9022-1509-44c9-abbe-5043cdbfde1d" xsi:nil="true"/>
-  </documentManagement>
-</p:properties>
+<?mso-contentType ?>
+<FormTemplates xmlns="http://schemas.microsoft.com/sharepoint/v3/contenttype/forms">
+  <Display>DocumentLibraryForm</Display>
+  <Edit>DocumentLibraryForm</Edit>
+  <New>DocumentLibraryForm</New>
+</FormTemplates>
 </file>
 
 <file path=customXml/item2.xml><?xml version="1.0" encoding="utf-8"?>
@@ -3205,27 +3606,17 @@
 </file>
 
 <file path=customXml/item3.xml><?xml version="1.0" encoding="utf-8"?>
-<?mso-contentType ?>
-<FormTemplates xmlns="http://schemas.microsoft.com/sharepoint/v3/contenttype/forms">
-  <Display>DocumentLibraryForm</Display>
-  <Edit>DocumentLibraryForm</Edit>
-  <New>DocumentLibraryForm</New>
-</FormTemplates>
+<p:properties xmlns:p="http://schemas.microsoft.com/office/2006/metadata/properties" xmlns:xsi="http://www.w3.org/2001/XMLSchema-instance" xmlns:pc="http://schemas.microsoft.com/office/infopath/2007/PartnerControls">
+  <documentManagement>
+    <_activity xmlns="56ce9022-1509-44c9-abbe-5043cdbfde1d" xsi:nil="true"/>
+  </documentManagement>
+</p:properties>
 </file>
 
 <file path=customXml/itemProps1.xml><?xml version="1.0" encoding="utf-8"?>
-<ds:datastoreItem xmlns:ds="http://schemas.openxmlformats.org/officeDocument/2006/customXml" ds:itemID="{57802D7C-BEC7-4C90-9EC5-7BA30AF43BFC}">
+<ds:datastoreItem xmlns:ds="http://schemas.openxmlformats.org/officeDocument/2006/customXml" ds:itemID="{114D814C-77E7-4937-AFF2-9F82E217A559}">
   <ds:schemaRefs>
-    <ds:schemaRef ds:uri="http://purl.org/dc/dcmitype/"/>
-    <ds:schemaRef ds:uri="http://purl.org/dc/terms/"/>
-    <ds:schemaRef ds:uri="http://schemas.microsoft.com/office/2006/metadata/properties"/>
-    <ds:schemaRef ds:uri="http://schemas.microsoft.com/office/2006/documentManagement/types"/>
-    <ds:schemaRef ds:uri="56ce9022-1509-44c9-abbe-5043cdbfde1d"/>
-    <ds:schemaRef ds:uri="http://purl.org/dc/elements/1.1/"/>
-    <ds:schemaRef ds:uri="http://www.w3.org/XML/1998/namespace"/>
-    <ds:schemaRef ds:uri="http://schemas.openxmlformats.org/package/2006/metadata/core-properties"/>
-    <ds:schemaRef ds:uri="http://schemas.microsoft.com/office/infopath/2007/PartnerControls"/>
-    <ds:schemaRef ds:uri="458d5c82-d8c0-476f-b1c8-8cac8e50743d"/>
+    <ds:schemaRef ds:uri="http://schemas.microsoft.com/sharepoint/v3/contenttype/forms"/>
   </ds:schemaRefs>
 </ds:datastoreItem>
 </file>
@@ -3250,9 +3641,18 @@
 </file>
 
 <file path=customXml/itemProps3.xml><?xml version="1.0" encoding="utf-8"?>
-<ds:datastoreItem xmlns:ds="http://schemas.openxmlformats.org/officeDocument/2006/customXml" ds:itemID="{114D814C-77E7-4937-AFF2-9F82E217A559}">
+<ds:datastoreItem xmlns:ds="http://schemas.openxmlformats.org/officeDocument/2006/customXml" ds:itemID="{57802D7C-BEC7-4C90-9EC5-7BA30AF43BFC}">
   <ds:schemaRefs>
-    <ds:schemaRef ds:uri="http://schemas.microsoft.com/sharepoint/v3/contenttype/forms"/>
+    <ds:schemaRef ds:uri="http://purl.org/dc/dcmitype/"/>
+    <ds:schemaRef ds:uri="http://purl.org/dc/terms/"/>
+    <ds:schemaRef ds:uri="http://schemas.microsoft.com/office/2006/metadata/properties"/>
+    <ds:schemaRef ds:uri="http://schemas.microsoft.com/office/2006/documentManagement/types"/>
+    <ds:schemaRef ds:uri="56ce9022-1509-44c9-abbe-5043cdbfde1d"/>
+    <ds:schemaRef ds:uri="http://purl.org/dc/elements/1.1/"/>
+    <ds:schemaRef ds:uri="http://www.w3.org/XML/1998/namespace"/>
+    <ds:schemaRef ds:uri="http://schemas.openxmlformats.org/package/2006/metadata/core-properties"/>
+    <ds:schemaRef ds:uri="http://schemas.microsoft.com/office/infopath/2007/PartnerControls"/>
+    <ds:schemaRef ds:uri="458d5c82-d8c0-476f-b1c8-8cac8e50743d"/>
   </ds:schemaRefs>
 </ds:datastoreItem>
 </file>
</xml_diff>

<commit_message>
añadí una cosa a la parte de patrones de la memoria grupal
</commit_message>
<xml_diff>
--- a/MEMORIA.docx
+++ b/MEMORIA.docx
@@ -123,10 +123,12 @@
         <w:t xml:space="preserve">La aplicación del </w:t>
       </w:r>
       <w:bookmarkStart w:id="0" w:name="_Int_pV5nxPYY"/>
+      <w:proofErr w:type="spellStart"/>
       <w:r>
         <w:t>framework</w:t>
       </w:r>
       <w:bookmarkEnd w:id="0"/>
+      <w:proofErr w:type="spellEnd"/>
       <w:r>
         <w:t xml:space="preserve"> Scrum </w:t>
       </w:r>
@@ -143,10 +145,12 @@
         <w:t xml:space="preserve">se emplearon </w:t>
       </w:r>
       <w:bookmarkStart w:id="1" w:name="_Int_7kbsNLMi"/>
+      <w:proofErr w:type="spellStart"/>
       <w:r>
         <w:t>Sprints</w:t>
       </w:r>
       <w:bookmarkEnd w:id="1"/>
+      <w:proofErr w:type="spellEnd"/>
       <w:r>
         <w:t xml:space="preserve"> semanales donde </w:t>
       </w:r>
@@ -163,10 +167,12 @@
         <w:t xml:space="preserve"> una fracción de todas las historias del </w:t>
       </w:r>
       <w:bookmarkStart w:id="2" w:name="_Int_WgvXlmhe"/>
+      <w:proofErr w:type="spellStart"/>
       <w:r>
         <w:t>Product</w:t>
       </w:r>
       <w:bookmarkEnd w:id="2"/>
+      <w:proofErr w:type="spellEnd"/>
       <w:r>
         <w:t xml:space="preserve"> Backlog</w:t>
       </w:r>
@@ -244,7 +250,49 @@
         <w:rPr>
           <w:rFonts w:ascii="Calibri" w:eastAsia="Calibri" w:hAnsi="Calibri" w:cs="Calibri"/>
         </w:rPr>
-        <w:t xml:space="preserve"> Product Backlog fue elaborado por el Product Owner, </w:t>
+        <w:t xml:space="preserve"> </w:t>
+      </w:r>
+      <w:proofErr w:type="spellStart"/>
+      <w:r>
+        <w:rPr>
+          <w:rFonts w:ascii="Calibri" w:eastAsia="Calibri" w:hAnsi="Calibri" w:cs="Calibri"/>
+        </w:rPr>
+        <w:t>Product</w:t>
+      </w:r>
+      <w:proofErr w:type="spellEnd"/>
+      <w:r>
+        <w:rPr>
+          <w:rFonts w:ascii="Calibri" w:eastAsia="Calibri" w:hAnsi="Calibri" w:cs="Calibri"/>
+        </w:rPr>
+        <w:t xml:space="preserve"> Backlog fue elaborado por el </w:t>
+      </w:r>
+      <w:proofErr w:type="spellStart"/>
+      <w:r>
+        <w:rPr>
+          <w:rFonts w:ascii="Calibri" w:eastAsia="Calibri" w:hAnsi="Calibri" w:cs="Calibri"/>
+        </w:rPr>
+        <w:t>Product</w:t>
+      </w:r>
+      <w:proofErr w:type="spellEnd"/>
+      <w:r>
+        <w:rPr>
+          <w:rFonts w:ascii="Calibri" w:eastAsia="Calibri" w:hAnsi="Calibri" w:cs="Calibri"/>
+        </w:rPr>
+        <w:t xml:space="preserve"> </w:t>
+      </w:r>
+      <w:proofErr w:type="spellStart"/>
+      <w:r>
+        <w:rPr>
+          <w:rFonts w:ascii="Calibri" w:eastAsia="Calibri" w:hAnsi="Calibri" w:cs="Calibri"/>
+        </w:rPr>
+        <w:t>Owner</w:t>
+      </w:r>
+      <w:proofErr w:type="spellEnd"/>
+      <w:r>
+        <w:rPr>
+          <w:rFonts w:ascii="Calibri" w:eastAsia="Calibri" w:hAnsi="Calibri" w:cs="Calibri"/>
+        </w:rPr>
+        <w:t xml:space="preserve">, </w:t>
       </w:r>
       <w:r>
         <w:rPr>
@@ -436,8 +484,18 @@
           <w:i/>
           <w:iCs/>
         </w:rPr>
-        <w:t xml:space="preserve"> y conflictos de merge</w:t>
-      </w:r>
+        <w:t xml:space="preserve"> y conflictos de </w:t>
+      </w:r>
+      <w:proofErr w:type="spellStart"/>
+      <w:r>
+        <w:rPr>
+          <w:rFonts w:ascii="Calibri" w:eastAsia="Calibri" w:hAnsi="Calibri" w:cs="Calibri"/>
+          <w:i/>
+          <w:iCs/>
+        </w:rPr>
+        <w:t>merge</w:t>
+      </w:r>
+      <w:proofErr w:type="spellEnd"/>
     </w:p>
     <w:p>
       <w:pPr>
@@ -458,6 +516,7 @@
         </w:rPr>
         <w:t xml:space="preserve">Además de </w:t>
       </w:r>
+      <w:proofErr w:type="spellStart"/>
       <w:r>
         <w:rPr>
           <w:rFonts w:ascii="Calibri" w:eastAsia="Calibri" w:hAnsi="Calibri" w:cs="Calibri"/>
@@ -466,6 +525,7 @@
         </w:rPr>
         <w:t>main</w:t>
       </w:r>
+      <w:proofErr w:type="spellEnd"/>
       <w:r>
         <w:rPr>
           <w:rFonts w:ascii="Calibri" w:eastAsia="Calibri" w:hAnsi="Calibri" w:cs="Calibri"/>
@@ -484,6 +544,7 @@
         </w:rPr>
         <w:t xml:space="preserve">el código estuviese 100% preparado para integrarse en la rama principal </w:t>
       </w:r>
+      <w:proofErr w:type="spellStart"/>
       <w:r>
         <w:rPr>
           <w:rFonts w:ascii="Calibri" w:eastAsia="Calibri" w:hAnsi="Calibri" w:cs="Calibri"/>
@@ -492,6 +553,7 @@
         </w:rPr>
         <w:t>main</w:t>
       </w:r>
+      <w:proofErr w:type="spellEnd"/>
       <w:r>
         <w:rPr>
           <w:rFonts w:ascii="Calibri" w:eastAsia="Calibri" w:hAnsi="Calibri" w:cs="Calibri"/>
@@ -523,27 +585,47 @@
         </w:rPr>
         <w:t xml:space="preserve">de </w:t>
       </w:r>
+      <w:proofErr w:type="spellStart"/>
       <w:r>
         <w:rPr>
           <w:rFonts w:ascii="Calibri" w:eastAsia="Calibri" w:hAnsi="Calibri" w:cs="Calibri"/>
           <w:i/>
           <w:iCs/>
         </w:rPr>
-        <w:t xml:space="preserve">merge </w:t>
-      </w:r>
-      <w:r>
-        <w:rPr>
-          <w:rFonts w:ascii="Calibri" w:eastAsia="Calibri" w:hAnsi="Calibri" w:cs="Calibri"/>
-        </w:rPr>
-        <w:t xml:space="preserve">en </w:t>
-      </w:r>
+        <w:t>merge</w:t>
+      </w:r>
+      <w:proofErr w:type="spellEnd"/>
       <w:r>
         <w:rPr>
           <w:rFonts w:ascii="Calibri" w:eastAsia="Calibri" w:hAnsi="Calibri" w:cs="Calibri"/>
           <w:i/>
           <w:iCs/>
         </w:rPr>
-        <w:t xml:space="preserve">main </w:t>
+        <w:t xml:space="preserve"> </w:t>
+      </w:r>
+      <w:r>
+        <w:rPr>
+          <w:rFonts w:ascii="Calibri" w:eastAsia="Calibri" w:hAnsi="Calibri" w:cs="Calibri"/>
+        </w:rPr>
+        <w:t xml:space="preserve">en </w:t>
+      </w:r>
+      <w:proofErr w:type="spellStart"/>
+      <w:r>
+        <w:rPr>
+          <w:rFonts w:ascii="Calibri" w:eastAsia="Calibri" w:hAnsi="Calibri" w:cs="Calibri"/>
+          <w:i/>
+          <w:iCs/>
+        </w:rPr>
+        <w:t>main</w:t>
+      </w:r>
+      <w:proofErr w:type="spellEnd"/>
+      <w:r>
+        <w:rPr>
+          <w:rFonts w:ascii="Calibri" w:eastAsia="Calibri" w:hAnsi="Calibri" w:cs="Calibri"/>
+          <w:i/>
+          <w:iCs/>
+        </w:rPr>
+        <w:t xml:space="preserve"> </w:t>
       </w:r>
       <w:r>
         <w:rPr>
@@ -581,8 +663,18 @@
           <w:i/>
           <w:iCs/>
         </w:rPr>
-        <w:t>Nombrado de commits</w:t>
-      </w:r>
+        <w:t xml:space="preserve">Nombrado de </w:t>
+      </w:r>
+      <w:proofErr w:type="spellStart"/>
+      <w:r>
+        <w:rPr>
+          <w:rFonts w:ascii="Calibri" w:eastAsia="Calibri" w:hAnsi="Calibri" w:cs="Calibri"/>
+          <w:i/>
+          <w:iCs/>
+        </w:rPr>
+        <w:t>commits</w:t>
+      </w:r>
+      <w:proofErr w:type="spellEnd"/>
     </w:p>
     <w:p>
       <w:pPr>
@@ -598,6 +690,7 @@
         <w:t xml:space="preserve">En cuanto al nombrado de </w:t>
       </w:r>
       <w:bookmarkStart w:id="3" w:name="_Int_c6dtF9qg"/>
+      <w:proofErr w:type="spellStart"/>
       <w:r>
         <w:rPr>
           <w:rFonts w:ascii="Calibri" w:eastAsia="Calibri" w:hAnsi="Calibri" w:cs="Calibri"/>
@@ -605,6 +698,7 @@
         <w:t>commits</w:t>
       </w:r>
       <w:bookmarkEnd w:id="3"/>
+      <w:proofErr w:type="spellEnd"/>
       <w:r>
         <w:rPr>
           <w:rFonts w:ascii="Calibri" w:eastAsia="Calibri" w:hAnsi="Calibri" w:cs="Calibri"/>
@@ -612,6 +706,7 @@
         <w:t xml:space="preserve">, no se disponía de una política concreta. La única regla era intentar describir brevemente el contenido del </w:t>
       </w:r>
       <w:bookmarkStart w:id="4" w:name="_Int_D1hIsHpW"/>
+      <w:proofErr w:type="spellStart"/>
       <w:r>
         <w:rPr>
           <w:rFonts w:ascii="Calibri" w:eastAsia="Calibri" w:hAnsi="Calibri" w:cs="Calibri"/>
@@ -619,6 +714,7 @@
         <w:t>commit</w:t>
       </w:r>
       <w:bookmarkEnd w:id="4"/>
+      <w:proofErr w:type="spellEnd"/>
       <w:r>
         <w:rPr>
           <w:rFonts w:ascii="Calibri" w:eastAsia="Calibri" w:hAnsi="Calibri" w:cs="Calibri"/>
@@ -846,12 +942,21 @@
                 <w:szCs w:val="16"/>
               </w:rPr>
             </w:pPr>
-            <w:r>
-              <w:rPr>
-                <w:sz w:val="16"/>
-                <w:szCs w:val="16"/>
-              </w:rPr>
-              <w:t>Facade no se implementa explícitamente, pero la clase proporciona métodos simples para acceder y modificar atributos, lo que se asemeja al objetivo del patrón.</w:t>
+            <w:proofErr w:type="spellStart"/>
+            <w:r>
+              <w:rPr>
+                <w:sz w:val="16"/>
+                <w:szCs w:val="16"/>
+              </w:rPr>
+              <w:t>Facade</w:t>
+            </w:r>
+            <w:proofErr w:type="spellEnd"/>
+            <w:r>
+              <w:rPr>
+                <w:sz w:val="16"/>
+                <w:szCs w:val="16"/>
+              </w:rPr>
+              <w:t xml:space="preserve"> no se implementa explícitamente, pero la clase proporciona métodos simples para acceder y modificar atributos, lo que se asemeja al objetivo del patrón.</w:t>
             </w:r>
           </w:p>
         </w:tc>
@@ -945,7 +1050,39 @@
                 <w:sz w:val="16"/>
                 <w:szCs w:val="16"/>
               </w:rPr>
-              <w:t>Las librerías pandas y tkinter proporcionan funcionalidades que coinciden con el patrón Facade.</w:t>
+              <w:t xml:space="preserve">Las librerías pandas y </w:t>
+            </w:r>
+            <w:proofErr w:type="spellStart"/>
+            <w:r>
+              <w:rPr>
+                <w:sz w:val="16"/>
+                <w:szCs w:val="16"/>
+              </w:rPr>
+              <w:t>tkinter</w:t>
+            </w:r>
+            <w:proofErr w:type="spellEnd"/>
+            <w:r>
+              <w:rPr>
+                <w:sz w:val="16"/>
+                <w:szCs w:val="16"/>
+              </w:rPr>
+              <w:t xml:space="preserve"> proporcionan funcionalidades que coinciden con el patrón </w:t>
+            </w:r>
+            <w:proofErr w:type="spellStart"/>
+            <w:r>
+              <w:rPr>
+                <w:sz w:val="16"/>
+                <w:szCs w:val="16"/>
+              </w:rPr>
+              <w:t>Facade</w:t>
+            </w:r>
+            <w:proofErr w:type="spellEnd"/>
+            <w:r>
+              <w:rPr>
+                <w:sz w:val="16"/>
+                <w:szCs w:val="16"/>
+              </w:rPr>
+              <w:t>.</w:t>
             </w:r>
           </w:p>
         </w:tc>
@@ -967,7 +1104,119 @@
                 <w:sz w:val="16"/>
                 <w:szCs w:val="16"/>
               </w:rPr>
-              <w:t>En el bucle for dentro de la función getColumns() se recorren las columnas de un DataFrame, lo que refleja ciertos aspectos del patrón Iterator. En la función createColumns() hay una observación de eventos en la interfaz gráfica que desencadena una acción al hacer click en un botón, lo que se asemeja al patrón Observer.</w:t>
+              <w:t xml:space="preserve">En el bucle </w:t>
+            </w:r>
+            <w:proofErr w:type="spellStart"/>
+            <w:r>
+              <w:rPr>
+                <w:sz w:val="16"/>
+                <w:szCs w:val="16"/>
+              </w:rPr>
+              <w:t>for</w:t>
+            </w:r>
+            <w:proofErr w:type="spellEnd"/>
+            <w:r>
+              <w:rPr>
+                <w:sz w:val="16"/>
+                <w:szCs w:val="16"/>
+              </w:rPr>
+              <w:t xml:space="preserve"> dentro de la función </w:t>
+            </w:r>
+            <w:proofErr w:type="spellStart"/>
+            <w:r>
+              <w:rPr>
+                <w:sz w:val="16"/>
+                <w:szCs w:val="16"/>
+              </w:rPr>
+              <w:t>getColumns</w:t>
+            </w:r>
+            <w:proofErr w:type="spellEnd"/>
+            <w:r>
+              <w:rPr>
+                <w:sz w:val="16"/>
+                <w:szCs w:val="16"/>
+              </w:rPr>
+              <w:t xml:space="preserve">() se recorren las columnas de un </w:t>
+            </w:r>
+            <w:proofErr w:type="spellStart"/>
+            <w:r>
+              <w:rPr>
+                <w:sz w:val="16"/>
+                <w:szCs w:val="16"/>
+              </w:rPr>
+              <w:t>DataFrame</w:t>
+            </w:r>
+            <w:proofErr w:type="spellEnd"/>
+            <w:r>
+              <w:rPr>
+                <w:sz w:val="16"/>
+                <w:szCs w:val="16"/>
+              </w:rPr>
+              <w:t xml:space="preserve">, lo que refleja ciertos aspectos del patrón </w:t>
+            </w:r>
+            <w:proofErr w:type="spellStart"/>
+            <w:r>
+              <w:rPr>
+                <w:sz w:val="16"/>
+                <w:szCs w:val="16"/>
+              </w:rPr>
+              <w:t>Iterator</w:t>
+            </w:r>
+            <w:proofErr w:type="spellEnd"/>
+            <w:r>
+              <w:rPr>
+                <w:sz w:val="16"/>
+                <w:szCs w:val="16"/>
+              </w:rPr>
+              <w:t xml:space="preserve">. En la función </w:t>
+            </w:r>
+            <w:proofErr w:type="spellStart"/>
+            <w:r>
+              <w:rPr>
+                <w:sz w:val="16"/>
+                <w:szCs w:val="16"/>
+              </w:rPr>
+              <w:t>createColumns</w:t>
+            </w:r>
+            <w:proofErr w:type="spellEnd"/>
+            <w:r>
+              <w:rPr>
+                <w:sz w:val="16"/>
+                <w:szCs w:val="16"/>
+              </w:rPr>
+              <w:t xml:space="preserve">() hay una observación de eventos en la interfaz gráfica que desencadena una acción al hacer </w:t>
+            </w:r>
+            <w:proofErr w:type="spellStart"/>
+            <w:r>
+              <w:rPr>
+                <w:sz w:val="16"/>
+                <w:szCs w:val="16"/>
+              </w:rPr>
+              <w:t>click</w:t>
+            </w:r>
+            <w:proofErr w:type="spellEnd"/>
+            <w:r>
+              <w:rPr>
+                <w:sz w:val="16"/>
+                <w:szCs w:val="16"/>
+              </w:rPr>
+              <w:t xml:space="preserve"> en un botón, lo que se asemeja al patrón </w:t>
+            </w:r>
+            <w:proofErr w:type="spellStart"/>
+            <w:r>
+              <w:rPr>
+                <w:sz w:val="16"/>
+                <w:szCs w:val="16"/>
+              </w:rPr>
+              <w:t>Observer</w:t>
+            </w:r>
+            <w:proofErr w:type="spellEnd"/>
+            <w:r>
+              <w:rPr>
+                <w:sz w:val="16"/>
+                <w:szCs w:val="16"/>
+              </w:rPr>
+              <w:t>.</w:t>
             </w:r>
           </w:p>
         </w:tc>
@@ -1017,7 +1266,87 @@
                 <w:sz w:val="16"/>
                 <w:szCs w:val="16"/>
               </w:rPr>
-              <w:t>Factory Method no está directamente presente, pero la función readFile() y loadModelFromPickleObject() de los módulos dataOp y modelOp respectivamente podrían ser considerados métodos de fábrica si internamente crean y devuelven objetos de manera específica según ciertos parámetros.</w:t>
+              <w:t xml:space="preserve">Factory </w:t>
+            </w:r>
+            <w:proofErr w:type="spellStart"/>
+            <w:r>
+              <w:rPr>
+                <w:sz w:val="16"/>
+                <w:szCs w:val="16"/>
+              </w:rPr>
+              <w:t>Method</w:t>
+            </w:r>
+            <w:proofErr w:type="spellEnd"/>
+            <w:r>
+              <w:rPr>
+                <w:sz w:val="16"/>
+                <w:szCs w:val="16"/>
+              </w:rPr>
+              <w:t xml:space="preserve"> no está directamente presente, pero la función </w:t>
+            </w:r>
+            <w:proofErr w:type="spellStart"/>
+            <w:r>
+              <w:rPr>
+                <w:sz w:val="16"/>
+                <w:szCs w:val="16"/>
+              </w:rPr>
+              <w:t>readFile</w:t>
+            </w:r>
+            <w:proofErr w:type="spellEnd"/>
+            <w:r>
+              <w:rPr>
+                <w:sz w:val="16"/>
+                <w:szCs w:val="16"/>
+              </w:rPr>
+              <w:t xml:space="preserve">() y </w:t>
+            </w:r>
+            <w:proofErr w:type="spellStart"/>
+            <w:r>
+              <w:rPr>
+                <w:sz w:val="16"/>
+                <w:szCs w:val="16"/>
+              </w:rPr>
+              <w:t>loadModelFromPickleObject</w:t>
+            </w:r>
+            <w:proofErr w:type="spellEnd"/>
+            <w:r>
+              <w:rPr>
+                <w:sz w:val="16"/>
+                <w:szCs w:val="16"/>
+              </w:rPr>
+              <w:t xml:space="preserve">() de los módulos </w:t>
+            </w:r>
+            <w:proofErr w:type="spellStart"/>
+            <w:r>
+              <w:rPr>
+                <w:sz w:val="16"/>
+                <w:szCs w:val="16"/>
+              </w:rPr>
+              <w:t>dataOp</w:t>
+            </w:r>
+            <w:proofErr w:type="spellEnd"/>
+            <w:r>
+              <w:rPr>
+                <w:sz w:val="16"/>
+                <w:szCs w:val="16"/>
+              </w:rPr>
+              <w:t xml:space="preserve"> y </w:t>
+            </w:r>
+            <w:proofErr w:type="spellStart"/>
+            <w:r>
+              <w:rPr>
+                <w:sz w:val="16"/>
+                <w:szCs w:val="16"/>
+              </w:rPr>
+              <w:t>modelOp</w:t>
+            </w:r>
+            <w:proofErr w:type="spellEnd"/>
+            <w:r>
+              <w:rPr>
+                <w:sz w:val="16"/>
+                <w:szCs w:val="16"/>
+              </w:rPr>
+              <w:t xml:space="preserve"> respectivamente podrían ser considerados métodos de fábrica si internamente crean y devuelven objetos de manera específica según ciertos parámetros.</w:t>
             </w:r>
           </w:p>
         </w:tc>
@@ -1039,7 +1368,55 @@
                 <w:sz w:val="16"/>
                 <w:szCs w:val="16"/>
               </w:rPr>
-              <w:t>Existe un uso potencial del patrón Facade en el módulo customTkinter. La creación de widgets personalizados como CTkButton proporciona una interfaz simplificada para trabajar con los elementos de la interfaz gráfica.</w:t>
+              <w:t xml:space="preserve">Existe un uso potencial del patrón </w:t>
+            </w:r>
+            <w:proofErr w:type="spellStart"/>
+            <w:r>
+              <w:rPr>
+                <w:sz w:val="16"/>
+                <w:szCs w:val="16"/>
+              </w:rPr>
+              <w:t>Facade</w:t>
+            </w:r>
+            <w:proofErr w:type="spellEnd"/>
+            <w:r>
+              <w:rPr>
+                <w:sz w:val="16"/>
+                <w:szCs w:val="16"/>
+              </w:rPr>
+              <w:t xml:space="preserve"> en el módulo </w:t>
+            </w:r>
+            <w:proofErr w:type="spellStart"/>
+            <w:r>
+              <w:rPr>
+                <w:sz w:val="16"/>
+                <w:szCs w:val="16"/>
+              </w:rPr>
+              <w:t>customTkinter</w:t>
+            </w:r>
+            <w:proofErr w:type="spellEnd"/>
+            <w:r>
+              <w:rPr>
+                <w:sz w:val="16"/>
+                <w:szCs w:val="16"/>
+              </w:rPr>
+              <w:t xml:space="preserve">. La creación de widgets personalizados como </w:t>
+            </w:r>
+            <w:proofErr w:type="spellStart"/>
+            <w:r>
+              <w:rPr>
+                <w:sz w:val="16"/>
+                <w:szCs w:val="16"/>
+              </w:rPr>
+              <w:t>CTkButton</w:t>
+            </w:r>
+            <w:proofErr w:type="spellEnd"/>
+            <w:r>
+              <w:rPr>
+                <w:sz w:val="16"/>
+                <w:szCs w:val="16"/>
+              </w:rPr>
+              <w:t xml:space="preserve"> proporciona una interfaz simplificada para trabajar con los elementos de la interfaz gráfica.</w:t>
             </w:r>
           </w:p>
         </w:tc>
@@ -1205,7 +1582,39 @@
                 <w:sz w:val="16"/>
                 <w:szCs w:val="16"/>
               </w:rPr>
-              <w:t>La función makeModel() podría considerarse similar al patrón Factory Method.</w:t>
+              <w:t xml:space="preserve">La función </w:t>
+            </w:r>
+            <w:proofErr w:type="spellStart"/>
+            <w:r>
+              <w:rPr>
+                <w:sz w:val="16"/>
+                <w:szCs w:val="16"/>
+              </w:rPr>
+              <w:t>makeModel</w:t>
+            </w:r>
+            <w:proofErr w:type="spellEnd"/>
+            <w:r>
+              <w:rPr>
+                <w:sz w:val="16"/>
+                <w:szCs w:val="16"/>
+              </w:rPr>
+              <w:t xml:space="preserve">() podría considerarse similar al patrón Factory </w:t>
+            </w:r>
+            <w:proofErr w:type="spellStart"/>
+            <w:r>
+              <w:rPr>
+                <w:sz w:val="16"/>
+                <w:szCs w:val="16"/>
+              </w:rPr>
+              <w:t>Method</w:t>
+            </w:r>
+            <w:proofErr w:type="spellEnd"/>
+            <w:r>
+              <w:rPr>
+                <w:sz w:val="16"/>
+                <w:szCs w:val="16"/>
+              </w:rPr>
+              <w:t>.</w:t>
             </w:r>
           </w:p>
         </w:tc>
@@ -1227,7 +1636,71 @@
                 <w:sz w:val="16"/>
                 <w:szCs w:val="16"/>
               </w:rPr>
-              <w:t>La librería customTkinter se asemeja al patrón Facade al proporcionar una interfaz simple para un subsistema más grande y complejo (tkinter en este caso). La función loadModelFromPickledObject() podría considerarse como una forma del patrón Proxy ya que actúa como un intermediario entre la solicitud de cargar el modelo y la presentación de la información correspondiente.</w:t>
+              <w:t xml:space="preserve">La librería </w:t>
+            </w:r>
+            <w:proofErr w:type="spellStart"/>
+            <w:r>
+              <w:rPr>
+                <w:sz w:val="16"/>
+                <w:szCs w:val="16"/>
+              </w:rPr>
+              <w:t>customTkinter</w:t>
+            </w:r>
+            <w:proofErr w:type="spellEnd"/>
+            <w:r>
+              <w:rPr>
+                <w:sz w:val="16"/>
+                <w:szCs w:val="16"/>
+              </w:rPr>
+              <w:t xml:space="preserve"> se asemeja al patrón </w:t>
+            </w:r>
+            <w:proofErr w:type="spellStart"/>
+            <w:r>
+              <w:rPr>
+                <w:sz w:val="16"/>
+                <w:szCs w:val="16"/>
+              </w:rPr>
+              <w:t>Facade</w:t>
+            </w:r>
+            <w:proofErr w:type="spellEnd"/>
+            <w:r>
+              <w:rPr>
+                <w:sz w:val="16"/>
+                <w:szCs w:val="16"/>
+              </w:rPr>
+              <w:t xml:space="preserve"> al proporcionar una interfaz simple para un subsistema más grande y complejo (</w:t>
+            </w:r>
+            <w:proofErr w:type="spellStart"/>
+            <w:r>
+              <w:rPr>
+                <w:sz w:val="16"/>
+                <w:szCs w:val="16"/>
+              </w:rPr>
+              <w:t>tkinter</w:t>
+            </w:r>
+            <w:proofErr w:type="spellEnd"/>
+            <w:r>
+              <w:rPr>
+                <w:sz w:val="16"/>
+                <w:szCs w:val="16"/>
+              </w:rPr>
+              <w:t xml:space="preserve"> en este caso). La función </w:t>
+            </w:r>
+            <w:proofErr w:type="spellStart"/>
+            <w:r>
+              <w:rPr>
+                <w:sz w:val="16"/>
+                <w:szCs w:val="16"/>
+              </w:rPr>
+              <w:t>loadModelFromPickledObject</w:t>
+            </w:r>
+            <w:proofErr w:type="spellEnd"/>
+            <w:r>
+              <w:rPr>
+                <w:sz w:val="16"/>
+                <w:szCs w:val="16"/>
+              </w:rPr>
+              <w:t>() podría considerarse como una forma del patrón Proxy ya que actúa como un intermediario entre la solicitud de cargar el modelo y la presentación de la información correspondiente.</w:t>
             </w:r>
           </w:p>
         </w:tc>
@@ -1249,7 +1722,39 @@
                 <w:sz w:val="16"/>
                 <w:szCs w:val="16"/>
               </w:rPr>
-              <w:t>La función makeAndShowGraph() podría interpretarse como un patrón Observer, donde el gráfico es el observador que se actualiza cuando el modelo cambia.</w:t>
+              <w:t xml:space="preserve">La función </w:t>
+            </w:r>
+            <w:proofErr w:type="spellStart"/>
+            <w:r>
+              <w:rPr>
+                <w:sz w:val="16"/>
+                <w:szCs w:val="16"/>
+              </w:rPr>
+              <w:t>makeAndShowGraph</w:t>
+            </w:r>
+            <w:proofErr w:type="spellEnd"/>
+            <w:r>
+              <w:rPr>
+                <w:sz w:val="16"/>
+                <w:szCs w:val="16"/>
+              </w:rPr>
+              <w:t xml:space="preserve">() podría interpretarse como un patrón </w:t>
+            </w:r>
+            <w:proofErr w:type="spellStart"/>
+            <w:r>
+              <w:rPr>
+                <w:sz w:val="16"/>
+                <w:szCs w:val="16"/>
+              </w:rPr>
+              <w:t>Observer</w:t>
+            </w:r>
+            <w:proofErr w:type="spellEnd"/>
+            <w:r>
+              <w:rPr>
+                <w:sz w:val="16"/>
+                <w:szCs w:val="16"/>
+              </w:rPr>
+              <w:t>, donde el gráfico es el observador que se actualiza cuando el modelo cambia.</w:t>
             </w:r>
           </w:p>
         </w:tc>
@@ -1299,7 +1804,39 @@
                 <w:sz w:val="16"/>
                 <w:szCs w:val="16"/>
               </w:rPr>
-              <w:t>Factory Method no se utiliza explícitamente, pero la función makePrediction() muestra similitudes.</w:t>
+              <w:t xml:space="preserve">Factory </w:t>
+            </w:r>
+            <w:proofErr w:type="spellStart"/>
+            <w:r>
+              <w:rPr>
+                <w:sz w:val="16"/>
+                <w:szCs w:val="16"/>
+              </w:rPr>
+              <w:t>Method</w:t>
+            </w:r>
+            <w:proofErr w:type="spellEnd"/>
+            <w:r>
+              <w:rPr>
+                <w:sz w:val="16"/>
+                <w:szCs w:val="16"/>
+              </w:rPr>
+              <w:t xml:space="preserve"> no se utiliza explícitamente, pero la función </w:t>
+            </w:r>
+            <w:proofErr w:type="spellStart"/>
+            <w:r>
+              <w:rPr>
+                <w:sz w:val="16"/>
+                <w:szCs w:val="16"/>
+              </w:rPr>
+              <w:t>makePrediction</w:t>
+            </w:r>
+            <w:proofErr w:type="spellEnd"/>
+            <w:r>
+              <w:rPr>
+                <w:sz w:val="16"/>
+                <w:szCs w:val="16"/>
+              </w:rPr>
+              <w:t>() muestra similitudes.</w:t>
             </w:r>
           </w:p>
         </w:tc>
@@ -1321,7 +1858,39 @@
                 <w:sz w:val="16"/>
                 <w:szCs w:val="16"/>
               </w:rPr>
-              <w:t>Se usa el patrón Facade con la función makePrediction() para encapsular la complejidad de la interfaz de usuario para realizar una predicción.</w:t>
+              <w:t xml:space="preserve">Se usa el patrón </w:t>
+            </w:r>
+            <w:proofErr w:type="spellStart"/>
+            <w:r>
+              <w:rPr>
+                <w:sz w:val="16"/>
+                <w:szCs w:val="16"/>
+              </w:rPr>
+              <w:t>Facade</w:t>
+            </w:r>
+            <w:proofErr w:type="spellEnd"/>
+            <w:r>
+              <w:rPr>
+                <w:sz w:val="16"/>
+                <w:szCs w:val="16"/>
+              </w:rPr>
+              <w:t xml:space="preserve"> con la función </w:t>
+            </w:r>
+            <w:proofErr w:type="spellStart"/>
+            <w:r>
+              <w:rPr>
+                <w:sz w:val="16"/>
+                <w:szCs w:val="16"/>
+              </w:rPr>
+              <w:t>makePrediction</w:t>
+            </w:r>
+            <w:proofErr w:type="spellEnd"/>
+            <w:r>
+              <w:rPr>
+                <w:sz w:val="16"/>
+                <w:szCs w:val="16"/>
+              </w:rPr>
+              <w:t>() para encapsular la complejidad de la interfaz de usuario para realizar una predicción.</w:t>
             </w:r>
           </w:p>
         </w:tc>
@@ -1394,7 +1963,23 @@
                 <w:sz w:val="16"/>
                 <w:szCs w:val="16"/>
               </w:rPr>
-              <w:t xml:space="preserve">Factory Method no se muestra </w:t>
+              <w:t xml:space="preserve">Factory </w:t>
+            </w:r>
+            <w:proofErr w:type="spellStart"/>
+            <w:r>
+              <w:rPr>
+                <w:sz w:val="16"/>
+                <w:szCs w:val="16"/>
+              </w:rPr>
+              <w:t>Method</w:t>
+            </w:r>
+            <w:proofErr w:type="spellEnd"/>
+            <w:r>
+              <w:rPr>
+                <w:sz w:val="16"/>
+                <w:szCs w:val="16"/>
+              </w:rPr>
+              <w:t xml:space="preserve"> no se muestra </w:t>
             </w:r>
             <w:r>
               <w:rPr>
@@ -1408,7 +1993,23 @@
                 <w:sz w:val="16"/>
                 <w:szCs w:val="16"/>
               </w:rPr>
-              <w:t xml:space="preserve"> pero la función readSQL() se asemeja.</w:t>
+              <w:t xml:space="preserve"> pero la función </w:t>
+            </w:r>
+            <w:proofErr w:type="spellStart"/>
+            <w:r>
+              <w:rPr>
+                <w:sz w:val="16"/>
+                <w:szCs w:val="16"/>
+              </w:rPr>
+              <w:t>readSQL</w:t>
+            </w:r>
+            <w:proofErr w:type="spellEnd"/>
+            <w:r>
+              <w:rPr>
+                <w:sz w:val="16"/>
+                <w:szCs w:val="16"/>
+              </w:rPr>
+              <w:t>() se asemeja.</w:t>
             </w:r>
           </w:p>
         </w:tc>
@@ -1430,7 +2031,39 @@
                 <w:sz w:val="16"/>
                 <w:szCs w:val="16"/>
               </w:rPr>
-              <w:t>La función readSQL() puede considerarse como una implementación del patrón Facade.</w:t>
+              <w:t xml:space="preserve">La función </w:t>
+            </w:r>
+            <w:proofErr w:type="spellStart"/>
+            <w:r>
+              <w:rPr>
+                <w:sz w:val="16"/>
+                <w:szCs w:val="16"/>
+              </w:rPr>
+              <w:t>readSQL</w:t>
+            </w:r>
+            <w:proofErr w:type="spellEnd"/>
+            <w:r>
+              <w:rPr>
+                <w:sz w:val="16"/>
+                <w:szCs w:val="16"/>
+              </w:rPr>
+              <w:t xml:space="preserve">() puede considerarse como una implementación del patrón </w:t>
+            </w:r>
+            <w:proofErr w:type="spellStart"/>
+            <w:r>
+              <w:rPr>
+                <w:sz w:val="16"/>
+                <w:szCs w:val="16"/>
+              </w:rPr>
+              <w:t>Facade</w:t>
+            </w:r>
+            <w:proofErr w:type="spellEnd"/>
+            <w:r>
+              <w:rPr>
+                <w:sz w:val="16"/>
+                <w:szCs w:val="16"/>
+              </w:rPr>
+              <w:t>.</w:t>
             </w:r>
           </w:p>
         </w:tc>
@@ -1452,7 +2085,87 @@
                 <w:sz w:val="16"/>
                 <w:szCs w:val="16"/>
               </w:rPr>
-              <w:t>Las funciones readRows() y readOrdered() muestran un comportamiento similar al patrón Iterator. Además, la estructura de las funciones sigue un patrón con un método común, lo cual tiene similitudes con el patrón Template Method.</w:t>
+              <w:t xml:space="preserve">Las funciones </w:t>
+            </w:r>
+            <w:proofErr w:type="spellStart"/>
+            <w:r>
+              <w:rPr>
+                <w:sz w:val="16"/>
+                <w:szCs w:val="16"/>
+              </w:rPr>
+              <w:t>readRows</w:t>
+            </w:r>
+            <w:proofErr w:type="spellEnd"/>
+            <w:r>
+              <w:rPr>
+                <w:sz w:val="16"/>
+                <w:szCs w:val="16"/>
+              </w:rPr>
+              <w:t xml:space="preserve">() y </w:t>
+            </w:r>
+            <w:proofErr w:type="spellStart"/>
+            <w:r>
+              <w:rPr>
+                <w:sz w:val="16"/>
+                <w:szCs w:val="16"/>
+              </w:rPr>
+              <w:t>readOrdered</w:t>
+            </w:r>
+            <w:proofErr w:type="spellEnd"/>
+            <w:r>
+              <w:rPr>
+                <w:sz w:val="16"/>
+                <w:szCs w:val="16"/>
+              </w:rPr>
+              <w:t xml:space="preserve">() muestran un comportamiento similar al patrón </w:t>
+            </w:r>
+            <w:proofErr w:type="spellStart"/>
+            <w:r>
+              <w:rPr>
+                <w:sz w:val="16"/>
+                <w:szCs w:val="16"/>
+              </w:rPr>
+              <w:t>Iterator</w:t>
+            </w:r>
+            <w:proofErr w:type="spellEnd"/>
+            <w:r>
+              <w:rPr>
+                <w:sz w:val="16"/>
+                <w:szCs w:val="16"/>
+              </w:rPr>
+              <w:t xml:space="preserve">. Además, la estructura de las funciones sigue un patrón con un método común, lo cual tiene similitudes con el patrón </w:t>
+            </w:r>
+            <w:proofErr w:type="spellStart"/>
+            <w:r>
+              <w:rPr>
+                <w:sz w:val="16"/>
+                <w:szCs w:val="16"/>
+              </w:rPr>
+              <w:t>Template</w:t>
+            </w:r>
+            <w:proofErr w:type="spellEnd"/>
+            <w:r>
+              <w:rPr>
+                <w:sz w:val="16"/>
+                <w:szCs w:val="16"/>
+              </w:rPr>
+              <w:t xml:space="preserve"> </w:t>
+            </w:r>
+            <w:proofErr w:type="spellStart"/>
+            <w:r>
+              <w:rPr>
+                <w:sz w:val="16"/>
+                <w:szCs w:val="16"/>
+              </w:rPr>
+              <w:t>Method</w:t>
+            </w:r>
+            <w:proofErr w:type="spellEnd"/>
+            <w:r>
+              <w:rPr>
+                <w:sz w:val="16"/>
+                <w:szCs w:val="16"/>
+              </w:rPr>
+              <w:t>.</w:t>
             </w:r>
           </w:p>
         </w:tc>
@@ -1581,21 +2294,184 @@
           <w:sz w:val="20"/>
           <w:szCs w:val="20"/>
         </w:rPr>
-        <w:t xml:space="preserve">sencillo de ubicar fue el patrón Iterator, el cual podemos encontrar en varias funciones que utilizan un bucle for, como por ejemplo </w:t>
-      </w:r>
+        <w:t xml:space="preserve">sencillo de ubicar fue el patrón </w:t>
+      </w:r>
+      <w:proofErr w:type="spellStart"/>
       <w:r>
         <w:rPr>
           <w:sz w:val="20"/>
           <w:szCs w:val="20"/>
         </w:rPr>
-        <w:t xml:space="preserve">las funciones clearFrame(), </w:t>
-      </w:r>
+        <w:t>Iterator</w:t>
+      </w:r>
+      <w:proofErr w:type="spellEnd"/>
       <w:r>
         <w:rPr>
           <w:sz w:val="20"/>
           <w:szCs w:val="20"/>
         </w:rPr>
-        <w:t>getColumns() o createColumns() en el módulo dataOp.py.</w:t>
+        <w:t xml:space="preserve">, el cual podemos encontrar en varias funciones que utilizan un bucle </w:t>
+      </w:r>
+      <w:proofErr w:type="spellStart"/>
+      <w:r>
+        <w:rPr>
+          <w:sz w:val="20"/>
+          <w:szCs w:val="20"/>
+        </w:rPr>
+        <w:t>for</w:t>
+      </w:r>
+      <w:proofErr w:type="spellEnd"/>
+      <w:r>
+        <w:rPr>
+          <w:sz w:val="20"/>
+          <w:szCs w:val="20"/>
+        </w:rPr>
+        <w:t xml:space="preserve">, como por ejemplo </w:t>
+      </w:r>
+      <w:r>
+        <w:rPr>
+          <w:sz w:val="20"/>
+          <w:szCs w:val="20"/>
+        </w:rPr>
+        <w:t xml:space="preserve">las funciones </w:t>
+      </w:r>
+      <w:proofErr w:type="spellStart"/>
+      <w:r>
+        <w:rPr>
+          <w:sz w:val="20"/>
+          <w:szCs w:val="20"/>
+        </w:rPr>
+        <w:t>clearFrame</w:t>
+      </w:r>
+      <w:proofErr w:type="spellEnd"/>
+      <w:r>
+        <w:rPr>
+          <w:sz w:val="20"/>
+          <w:szCs w:val="20"/>
+        </w:rPr>
+        <w:t xml:space="preserve">(), </w:t>
+      </w:r>
+      <w:proofErr w:type="spellStart"/>
+      <w:r>
+        <w:rPr>
+          <w:sz w:val="20"/>
+          <w:szCs w:val="20"/>
+        </w:rPr>
+        <w:t>getColumns</w:t>
+      </w:r>
+      <w:proofErr w:type="spellEnd"/>
+      <w:r>
+        <w:rPr>
+          <w:sz w:val="20"/>
+          <w:szCs w:val="20"/>
+        </w:rPr>
+        <w:t xml:space="preserve">() o </w:t>
+      </w:r>
+      <w:proofErr w:type="spellStart"/>
+      <w:r>
+        <w:rPr>
+          <w:sz w:val="20"/>
+          <w:szCs w:val="20"/>
+        </w:rPr>
+        <w:t>createColumns</w:t>
+      </w:r>
+      <w:proofErr w:type="spellEnd"/>
+      <w:r>
+        <w:rPr>
+          <w:sz w:val="20"/>
+          <w:szCs w:val="20"/>
+        </w:rPr>
+        <w:t>() en el módulo dataOp.py.</w:t>
+      </w:r>
+    </w:p>
+    <w:p>
+      <w:pPr>
+        <w:jc w:val="both"/>
+        <w:rPr>
+          <w:sz w:val="20"/>
+          <w:szCs w:val="20"/>
+        </w:rPr>
+      </w:pPr>
+      <w:r>
+        <w:rPr>
+          <w:sz w:val="20"/>
+          <w:szCs w:val="20"/>
+        </w:rPr>
+        <w:t xml:space="preserve">A parte de esto, también implementamos el patrón </w:t>
+      </w:r>
+      <w:proofErr w:type="spellStart"/>
+      <w:r>
+        <w:rPr>
+          <w:sz w:val="20"/>
+          <w:szCs w:val="20"/>
+        </w:rPr>
+        <w:t>Template</w:t>
+      </w:r>
+      <w:proofErr w:type="spellEnd"/>
+      <w:r>
+        <w:rPr>
+          <w:sz w:val="20"/>
+          <w:szCs w:val="20"/>
+        </w:rPr>
+        <w:t xml:space="preserve"> </w:t>
+      </w:r>
+      <w:proofErr w:type="spellStart"/>
+      <w:r>
+        <w:rPr>
+          <w:sz w:val="20"/>
+          <w:szCs w:val="20"/>
+        </w:rPr>
+        <w:t>Method</w:t>
+      </w:r>
+      <w:proofErr w:type="spellEnd"/>
+      <w:r>
+        <w:rPr>
+          <w:sz w:val="20"/>
+          <w:szCs w:val="20"/>
+        </w:rPr>
+        <w:t>, lo que nos permitió crear una plantilla con las funciones comunes para realizar una regresión lineal, y una subclase para la regresión lineal simple</w:t>
+      </w:r>
+      <w:r>
+        <w:rPr>
+          <w:sz w:val="20"/>
+          <w:szCs w:val="20"/>
+        </w:rPr>
+        <w:t>. Esto nos da la opción de crear otra subclase para poder realizar también regresión lineal múltiple.</w:t>
+      </w:r>
+      <w:r>
+        <w:rPr>
+          <w:sz w:val="20"/>
+          <w:szCs w:val="20"/>
+        </w:rPr>
+        <w:t xml:space="preserve"> El patrón está implementado en el módulo regression.py y se llama a </w:t>
+      </w:r>
+      <w:r>
+        <w:rPr>
+          <w:sz w:val="20"/>
+          <w:szCs w:val="20"/>
+        </w:rPr>
+        <w:t xml:space="preserve">alguna de </w:t>
+      </w:r>
+      <w:r>
+        <w:rPr>
+          <w:sz w:val="20"/>
+          <w:szCs w:val="20"/>
+        </w:rPr>
+        <w:t xml:space="preserve">sus funciones en el </w:t>
+      </w:r>
+      <w:r>
+        <w:rPr>
+          <w:sz w:val="20"/>
+          <w:szCs w:val="20"/>
+        </w:rPr>
+        <w:t>módulo</w:t>
+      </w:r>
+      <w:r>
+        <w:rPr>
+          <w:sz w:val="20"/>
+          <w:szCs w:val="20"/>
+        </w:rPr>
+        <w:t xml:space="preserve"> modelOp.py.</w:t>
       </w:r>
     </w:p>
     <w:p/>
@@ -1653,10 +2529,12 @@
         <w:t xml:space="preserve"> Para el nombramiento de módulos tan solo se escribió en </w:t>
       </w:r>
       <w:bookmarkStart w:id="5" w:name="_Int_pPTGtXFj"/>
+      <w:proofErr w:type="spellStart"/>
       <w:r>
         <w:t>camelCase</w:t>
       </w:r>
       <w:bookmarkEnd w:id="5"/>
+      <w:proofErr w:type="spellEnd"/>
       <w:r>
         <w:t xml:space="preserve"> un nombre breve y que resumiese las funciones que contiene.</w:t>
       </w:r>
@@ -1687,7 +2565,23 @@
         <w:jc w:val="both"/>
       </w:pPr>
       <w:r>
-        <w:t>En camelCase ("oneTwoThree")</w:t>
+        <w:t xml:space="preserve">En </w:t>
+      </w:r>
+      <w:proofErr w:type="spellStart"/>
+      <w:r>
+        <w:t>camelCase</w:t>
+      </w:r>
+      <w:proofErr w:type="spellEnd"/>
+      <w:r>
+        <w:t xml:space="preserve"> ("</w:t>
+      </w:r>
+      <w:proofErr w:type="spellStart"/>
+      <w:r>
+        <w:t>oneTwoThree</w:t>
+      </w:r>
+      <w:proofErr w:type="spellEnd"/>
+      <w:r>
+        <w:t>")</w:t>
       </w:r>
     </w:p>
     <w:p>
@@ -1716,18 +2610,22 @@
         <w:t>El nombre ha de ser descriptivo (mejor "</w:t>
       </w:r>
       <w:bookmarkStart w:id="6" w:name="_Int_4sHoz3Mt"/>
+      <w:proofErr w:type="spellStart"/>
       <w:r>
         <w:t>columnCounter</w:t>
       </w:r>
       <w:bookmarkEnd w:id="6"/>
+      <w:proofErr w:type="spellEnd"/>
       <w:r>
         <w:t>" que "n" o "</w:t>
       </w:r>
       <w:bookmarkStart w:id="7" w:name="_Int_fs1TQfgv"/>
+      <w:proofErr w:type="spellStart"/>
       <w:r>
         <w:t>columns</w:t>
       </w:r>
       <w:bookmarkEnd w:id="7"/>
+      <w:proofErr w:type="spellEnd"/>
       <w:r>
         <w:t>")</w:t>
       </w:r>
@@ -1787,7 +2685,15 @@
     </w:p>
     <w:p>
       <w:r>
-        <w:t xml:space="preserve">Marcos Grobas Martínez: </w:t>
+        <w:t xml:space="preserve">Marcos </w:t>
+      </w:r>
+      <w:proofErr w:type="spellStart"/>
+      <w:r>
+        <w:t>Grobas</w:t>
+      </w:r>
+      <w:proofErr w:type="spellEnd"/>
+      <w:r>
+        <w:t xml:space="preserve"> Martínez: </w:t>
       </w:r>
       <w:hyperlink r:id="rId11" w:history="1">
         <w:r>
@@ -1867,10 +2773,10 @@
     <int2:bookmark int2:bookmarkName="_Int_4sHoz3Mt" int2:invalidationBookmarkName="" int2:hashCode="yHc+FleJ0nH5mK" int2:id="ir76FUfI">
       <int2:state int2:value="Rejected" int2:type="AugLoop_Text_Critique"/>
     </int2:bookmark>
-    <int2:bookmark int2:bookmarkName="_Int_WgvXlmhe" int2:invalidationBookmarkName="" int2:hashCode="3TuG0e8hufsuHt" int2:id="oUDZad4g">
+    <int2:bookmark int2:bookmarkName="_Int_fs1TQfgv" int2:invalidationBookmarkName="" int2:hashCode="Txsdvt7Jw7mend" int2:id="noJOwVxt">
       <int2:state int2:value="Rejected" int2:type="AugLoop_Text_Critique"/>
     </int2:bookmark>
-    <int2:bookmark int2:bookmarkName="_Int_fs1TQfgv" int2:invalidationBookmarkName="" int2:hashCode="Txsdvt7Jw7mend" int2:id="noJOwVxt">
+    <int2:bookmark int2:bookmarkName="_Int_WgvXlmhe" int2:invalidationBookmarkName="" int2:hashCode="3TuG0e8hufsuHt" int2:id="oUDZad4g">
       <int2:state int2:value="Rejected" int2:type="AugLoop_Text_Critique"/>
     </int2:bookmark>
   </int2:observations>
@@ -3364,12 +4270,11 @@
 </file>
 
 <file path=customXml/item1.xml><?xml version="1.0" encoding="utf-8"?>
-<?mso-contentType ?>
-<FormTemplates xmlns="http://schemas.microsoft.com/sharepoint/v3/contenttype/forms">
-  <Display>DocumentLibraryForm</Display>
-  <Edit>DocumentLibraryForm</Edit>
-  <New>DocumentLibraryForm</New>
-</FormTemplates>
+<p:properties xmlns:p="http://schemas.microsoft.com/office/2006/metadata/properties" xmlns:xsi="http://www.w3.org/2001/XMLSchema-instance" xmlns:pc="http://schemas.microsoft.com/office/infopath/2007/PartnerControls">
+  <documentManagement>
+    <_activity xmlns="56ce9022-1509-44c9-abbe-5043cdbfde1d" xsi:nil="true"/>
+  </documentManagement>
+</p:properties>
 </file>
 
 <file path=customXml/item2.xml><?xml version="1.0" encoding="utf-8"?>
@@ -3606,17 +4511,27 @@
 </file>
 
 <file path=customXml/item3.xml><?xml version="1.0" encoding="utf-8"?>
-<p:properties xmlns:p="http://schemas.microsoft.com/office/2006/metadata/properties" xmlns:xsi="http://www.w3.org/2001/XMLSchema-instance" xmlns:pc="http://schemas.microsoft.com/office/infopath/2007/PartnerControls">
-  <documentManagement>
-    <_activity xmlns="56ce9022-1509-44c9-abbe-5043cdbfde1d" xsi:nil="true"/>
-  </documentManagement>
-</p:properties>
+<?mso-contentType ?>
+<FormTemplates xmlns="http://schemas.microsoft.com/sharepoint/v3/contenttype/forms">
+  <Display>DocumentLibraryForm</Display>
+  <Edit>DocumentLibraryForm</Edit>
+  <New>DocumentLibraryForm</New>
+</FormTemplates>
 </file>
 
 <file path=customXml/itemProps1.xml><?xml version="1.0" encoding="utf-8"?>
-<ds:datastoreItem xmlns:ds="http://schemas.openxmlformats.org/officeDocument/2006/customXml" ds:itemID="{114D814C-77E7-4937-AFF2-9F82E217A559}">
+<ds:datastoreItem xmlns:ds="http://schemas.openxmlformats.org/officeDocument/2006/customXml" ds:itemID="{57802D7C-BEC7-4C90-9EC5-7BA30AF43BFC}">
   <ds:schemaRefs>
-    <ds:schemaRef ds:uri="http://schemas.microsoft.com/sharepoint/v3/contenttype/forms"/>
+    <ds:schemaRef ds:uri="http://purl.org/dc/dcmitype/"/>
+    <ds:schemaRef ds:uri="http://purl.org/dc/terms/"/>
+    <ds:schemaRef ds:uri="http://schemas.microsoft.com/office/2006/metadata/properties"/>
+    <ds:schemaRef ds:uri="http://schemas.microsoft.com/office/2006/documentManagement/types"/>
+    <ds:schemaRef ds:uri="56ce9022-1509-44c9-abbe-5043cdbfde1d"/>
+    <ds:schemaRef ds:uri="http://purl.org/dc/elements/1.1/"/>
+    <ds:schemaRef ds:uri="http://www.w3.org/XML/1998/namespace"/>
+    <ds:schemaRef ds:uri="http://schemas.openxmlformats.org/package/2006/metadata/core-properties"/>
+    <ds:schemaRef ds:uri="http://schemas.microsoft.com/office/infopath/2007/PartnerControls"/>
+    <ds:schemaRef ds:uri="458d5c82-d8c0-476f-b1c8-8cac8e50743d"/>
   </ds:schemaRefs>
 </ds:datastoreItem>
 </file>
@@ -3641,18 +4556,9 @@
 </file>
 
 <file path=customXml/itemProps3.xml><?xml version="1.0" encoding="utf-8"?>
-<ds:datastoreItem xmlns:ds="http://schemas.openxmlformats.org/officeDocument/2006/customXml" ds:itemID="{57802D7C-BEC7-4C90-9EC5-7BA30AF43BFC}">
+<ds:datastoreItem xmlns:ds="http://schemas.openxmlformats.org/officeDocument/2006/customXml" ds:itemID="{114D814C-77E7-4937-AFF2-9F82E217A559}">
   <ds:schemaRefs>
-    <ds:schemaRef ds:uri="http://purl.org/dc/dcmitype/"/>
-    <ds:schemaRef ds:uri="http://purl.org/dc/terms/"/>
-    <ds:schemaRef ds:uri="http://schemas.microsoft.com/office/2006/metadata/properties"/>
-    <ds:schemaRef ds:uri="http://schemas.microsoft.com/office/2006/documentManagement/types"/>
-    <ds:schemaRef ds:uri="56ce9022-1509-44c9-abbe-5043cdbfde1d"/>
-    <ds:schemaRef ds:uri="http://purl.org/dc/elements/1.1/"/>
-    <ds:schemaRef ds:uri="http://www.w3.org/XML/1998/namespace"/>
-    <ds:schemaRef ds:uri="http://schemas.openxmlformats.org/package/2006/metadata/core-properties"/>
-    <ds:schemaRef ds:uri="http://schemas.microsoft.com/office/infopath/2007/PartnerControls"/>
-    <ds:schemaRef ds:uri="458d5c82-d8c0-476f-b1c8-8cac8e50743d"/>
+    <ds:schemaRef ds:uri="http://schemas.microsoft.com/sharepoint/v3/contenttype/forms"/>
   </ds:schemaRefs>
 </ds:datastoreItem>
 </file>
</xml_diff>